<commit_message>
updated machine for latest OpenPnP
</commit_message>
<xml_diff>
--- a/Docu/Getting Started.docx
+++ b/Docu/Getting Started.docx
@@ -6,8 +6,13 @@
       <w:pPr>
         <w:pStyle w:val="Titel"/>
       </w:pPr>
-      <w:r>
-        <w:t xml:space="preserve">Pick&amp;Place: </w:t>
+      <w:proofErr w:type="spellStart"/>
+      <w:r>
+        <w:t>Pick&amp;Place</w:t>
+      </w:r>
+      <w:proofErr w:type="spellEnd"/>
+      <w:r>
+        <w:t xml:space="preserve">: </w:t>
       </w:r>
       <w:r>
         <w:t>Getting Started</w:t>
@@ -19,7 +24,23 @@
         <w:t>T</w:t>
       </w:r>
       <w:r>
-        <w:t>his document shall get you started on the McuOnEclipse OpenPnP machine.</w:t>
+        <w:t xml:space="preserve">his document shall get you started on the </w:t>
+      </w:r>
+      <w:proofErr w:type="spellStart"/>
+      <w:r>
+        <w:t>McuOnEclipse</w:t>
+      </w:r>
+      <w:proofErr w:type="spellEnd"/>
+      <w:r>
+        <w:t xml:space="preserve"> </w:t>
+      </w:r>
+      <w:proofErr w:type="spellStart"/>
+      <w:r>
+        <w:t>OpenPnP</w:t>
+      </w:r>
+      <w:proofErr w:type="spellEnd"/>
+      <w:r>
+        <w:t xml:space="preserve"> machine.</w:t>
       </w:r>
       <w:r>
         <w:t xml:space="preserve"> It is a quick and rough guide and will be enhanced and improved over time, so any feedback is more than welcome!</w:t>
@@ -44,10 +65,15 @@
           <w:numId w:val="1"/>
         </w:numPr>
       </w:pPr>
-      <w:r>
-        <w:t xml:space="preserve">OpenPnP: </w:t>
-      </w:r>
-      <w:hyperlink r:id="rId6" w:history="1">
+      <w:proofErr w:type="spellStart"/>
+      <w:r>
+        <w:t>OpenPnP</w:t>
+      </w:r>
+      <w:proofErr w:type="spellEnd"/>
+      <w:r>
+        <w:t xml:space="preserve">: </w:t>
+      </w:r>
+      <w:hyperlink r:id="rId9" w:history="1">
         <w:r>
           <w:rPr>
             <w:rStyle w:val="Hyperlink"/>
@@ -76,7 +102,7 @@
         </w:rPr>
         <w:t xml:space="preserve">Blog: </w:t>
       </w:r>
-      <w:hyperlink r:id="rId7" w:history="1">
+      <w:hyperlink r:id="rId10" w:history="1">
         <w:r>
           <w:rPr>
             <w:rStyle w:val="Hyperlink"/>
@@ -109,7 +135,7 @@
         </w:rPr>
         <w:t xml:space="preserve">: </w:t>
       </w:r>
-      <w:hyperlink r:id="rId8" w:history="1">
+      <w:hyperlink r:id="rId11" w:history="1">
         <w:r>
           <w:rPr>
             <w:rStyle w:val="Hyperlink"/>
@@ -130,7 +156,7 @@
       <w:r>
         <w:t xml:space="preserve">GitHub: </w:t>
       </w:r>
-      <w:hyperlink r:id="rId9" w:history="1">
+      <w:hyperlink r:id="rId12" w:history="1">
         <w:r>
           <w:rPr>
             <w:rStyle w:val="Hyperlink"/>
@@ -158,7 +184,13 @@
     </w:p>
     <w:p>
       <w:r>
-        <w:t>The following version is used: 2018-01-04_11-19.9373911. There is a newer version available, but has NOT been tested yet.</w:t>
+        <w:t>The following version is used: 2018-</w:t>
+      </w:r>
+      <w:r>
+        <w:t>07-02</w:t>
+      </w:r>
+      <w:r>
+        <w:t>. There is a newer version available, but has NOT been tested yet.</w:t>
       </w:r>
     </w:p>
     <w:p>
@@ -167,150 +199,10 @@
           <w:noProof/>
         </w:rPr>
         <w:drawing>
-          <wp:inline distT="0" distB="0" distL="0" distR="0" wp14:anchorId="1230A567" wp14:editId="7E4CAC5D">
-            <wp:extent cx="5972810" cy="852805"/>
-            <wp:effectExtent l="0" t="0" r="8890" b="4445"/>
-            <wp:docPr id="1" name="Grafik 1"/>
-            <wp:cNvGraphicFramePr>
-              <a:graphicFrameLocks xmlns:a="http://schemas.openxmlformats.org/drawingml/2006/main" noChangeAspect="1"/>
-            </wp:cNvGraphicFramePr>
-            <a:graphic xmlns:a="http://schemas.openxmlformats.org/drawingml/2006/main">
-              <a:graphicData uri="http://schemas.openxmlformats.org/drawingml/2006/picture">
-                <pic:pic xmlns:pic="http://schemas.openxmlformats.org/drawingml/2006/picture">
-                  <pic:nvPicPr>
-                    <pic:cNvPr id="0" name=""/>
-                    <pic:cNvPicPr/>
-                  </pic:nvPicPr>
-                  <pic:blipFill>
-                    <a:blip r:embed="rId10"/>
-                    <a:stretch>
-                      <a:fillRect/>
-                    </a:stretch>
-                  </pic:blipFill>
-                  <pic:spPr>
-                    <a:xfrm>
-                      <a:off x="0" y="0"/>
-                      <a:ext cx="5972810" cy="852805"/>
-                    </a:xfrm>
-                    <a:prstGeom prst="rect">
-                      <a:avLst/>
-                    </a:prstGeom>
-                  </pic:spPr>
-                </pic:pic>
-              </a:graphicData>
-            </a:graphic>
-          </wp:inline>
-        </w:drawing>
-      </w:r>
-    </w:p>
-    <w:p>
-      <w:r>
-        <w:t xml:space="preserve">The software is available from: </w:t>
-      </w:r>
-      <w:hyperlink r:id="rId11" w:history="1">
-        <w:r>
-          <w:rPr>
-            <w:rStyle w:val="Hyperlink"/>
-          </w:rPr>
-          <w:t>http://openpnp.org/downloads/</w:t>
-        </w:r>
-      </w:hyperlink>
-      <w:r>
-        <w:t xml:space="preserve"> </w:t>
-      </w:r>
-    </w:p>
-    <w:p>
-      <w:pPr>
-        <w:pStyle w:val="berschrift2"/>
-      </w:pPr>
-      <w:r>
-        <w:t>USB Ports</w:t>
-      </w:r>
-    </w:p>
-    <w:p>
-      <w:r>
-        <w:t>You need two USB ports on the host. It is not possible to use two cameras on the same USB port/hub).</w:t>
-      </w:r>
-    </w:p>
-    <w:p>
-      <w:r>
-        <w:t xml:space="preserve">With the two USB cables (down camera and Smoothie board) plugged in). </w:t>
-      </w:r>
-    </w:p>
-    <w:p>
-      <w:r>
-        <w:t>You should have 3 USB ports:</w:t>
-      </w:r>
-    </w:p>
-    <w:p>
-      <w:r>
-        <w:rPr>
-          <w:noProof/>
-        </w:rPr>
-        <w:drawing>
-          <wp:inline distT="0" distB="0" distL="0" distR="0" wp14:anchorId="1715FDEA" wp14:editId="330B4F4C">
-            <wp:extent cx="3552381" cy="1200000"/>
-            <wp:effectExtent l="0" t="0" r="0" b="635"/>
-            <wp:docPr id="2" name="Grafik 2"/>
-            <wp:cNvGraphicFramePr>
-              <a:graphicFrameLocks xmlns:a="http://schemas.openxmlformats.org/drawingml/2006/main" noChangeAspect="1"/>
-            </wp:cNvGraphicFramePr>
-            <a:graphic xmlns:a="http://schemas.openxmlformats.org/drawingml/2006/main">
-              <a:graphicData uri="http://schemas.openxmlformats.org/drawingml/2006/picture">
-                <pic:pic xmlns:pic="http://schemas.openxmlformats.org/drawingml/2006/picture">
-                  <pic:nvPicPr>
-                    <pic:cNvPr id="0" name=""/>
-                    <pic:cNvPicPr/>
-                  </pic:nvPicPr>
-                  <pic:blipFill>
-                    <a:blip r:embed="rId12"/>
-                    <a:stretch>
-                      <a:fillRect/>
-                    </a:stretch>
-                  </pic:blipFill>
-                  <pic:spPr>
-                    <a:xfrm>
-                      <a:off x="0" y="0"/>
-                      <a:ext cx="3552381" cy="1200000"/>
-                    </a:xfrm>
-                    <a:prstGeom prst="rect">
-                      <a:avLst/>
-                    </a:prstGeom>
-                  </pic:spPr>
-                </pic:pic>
-              </a:graphicData>
-            </a:graphic>
-          </wp:inline>
-        </w:drawing>
-      </w:r>
-    </w:p>
-    <w:p>
-      <w:r>
-        <w:t xml:space="preserve">The port numbers depend on your machine. </w:t>
-      </w:r>
-    </w:p>
-    <w:p>
-      <w:r>
-        <w:lastRenderedPageBreak/>
-        <w:t xml:space="preserve">Two ports are to the </w:t>
-      </w:r>
-      <w:r>
-        <w:t>Smoothie board at 115200 baud (type ‘help’</w:t>
-      </w:r>
-      <w:r>
-        <w:t>). One port will be used by OpenPnP, the other is available for a console connection in parallel.</w:t>
-      </w:r>
-    </w:p>
-    <w:p>
-      <w:r>
-        <w:rPr>
-          <w:noProof/>
-        </w:rPr>
-        <w:drawing>
-          <wp:inline distT="0" distB="0" distL="0" distR="0" wp14:anchorId="44BA0CF9" wp14:editId="14A51A9A">
-            <wp:extent cx="4665050" cy="2735249"/>
-            <wp:effectExtent l="0" t="0" r="2540" b="8255"/>
-            <wp:docPr id="3" name="Grafik 3"/>
+          <wp:inline distT="0" distB="0" distL="0" distR="0" wp14:anchorId="4672751E" wp14:editId="44C9B658">
+            <wp:extent cx="5972810" cy="885190"/>
+            <wp:effectExtent l="0" t="0" r="8890" b="0"/>
+            <wp:docPr id="32" name="Grafik 32"/>
             <wp:cNvGraphicFramePr>
               <a:graphicFrameLocks xmlns:a="http://schemas.openxmlformats.org/drawingml/2006/main" noChangeAspect="1"/>
             </wp:cNvGraphicFramePr>
@@ -330,7 +222,7 @@
                   <pic:spPr>
                     <a:xfrm>
                       <a:off x="0" y="0"/>
-                      <a:ext cx="4666128" cy="2735881"/>
+                      <a:ext cx="5972810" cy="885190"/>
                     </a:xfrm>
                     <a:prstGeom prst="rect">
                       <a:avLst/>
@@ -343,9 +235,44 @@
         </w:drawing>
       </w:r>
     </w:p>
-    <w:p>
-      <w:r>
-        <w:t>Another is the tinyK22 which is the master for the motorized feeders:</w:t>
+    <w:p/>
+    <w:p>
+      <w:r>
+        <w:t xml:space="preserve">The software is available from: </w:t>
+      </w:r>
+      <w:hyperlink r:id="rId14" w:history="1">
+        <w:r>
+          <w:rPr>
+            <w:rStyle w:val="Hyperlink"/>
+          </w:rPr>
+          <w:t>http://openpnp.org/downloads/</w:t>
+        </w:r>
+      </w:hyperlink>
+      <w:r>
+        <w:t xml:space="preserve"> </w:t>
+      </w:r>
+    </w:p>
+    <w:p>
+      <w:pPr>
+        <w:pStyle w:val="berschrift2"/>
+      </w:pPr>
+      <w:r>
+        <w:t>USB Ports</w:t>
+      </w:r>
+    </w:p>
+    <w:p>
+      <w:r>
+        <w:t>You need two USB ports on the host. It is not possible to use two cameras on the same USB port/hub).</w:t>
+      </w:r>
+    </w:p>
+    <w:p>
+      <w:r>
+        <w:t xml:space="preserve">With the two USB cables (down camera and Smoothie board) plugged in). </w:t>
+      </w:r>
+    </w:p>
+    <w:p>
+      <w:r>
+        <w:t>You should have 3 USB ports:</w:t>
       </w:r>
     </w:p>
     <w:p>
@@ -354,64 +281,10 @@
           <w:noProof/>
         </w:rPr>
         <w:drawing>
-          <wp:inline distT="0" distB="0" distL="0" distR="0" wp14:anchorId="5ED5DEB3" wp14:editId="10603E8A">
-            <wp:extent cx="4485009" cy="3283889"/>
-            <wp:effectExtent l="0" t="0" r="0" b="0"/>
-            <wp:docPr id="4" name="Grafik 4"/>
-            <wp:cNvGraphicFramePr>
-              <a:graphicFrameLocks xmlns:a="http://schemas.openxmlformats.org/drawingml/2006/main" noChangeAspect="1"/>
-            </wp:cNvGraphicFramePr>
-            <a:graphic xmlns:a="http://schemas.openxmlformats.org/drawingml/2006/main">
-              <a:graphicData uri="http://schemas.openxmlformats.org/drawingml/2006/picture">
-                <pic:pic xmlns:pic="http://schemas.openxmlformats.org/drawingml/2006/picture">
-                  <pic:nvPicPr>
-                    <pic:cNvPr id="0" name=""/>
-                    <pic:cNvPicPr/>
-                  </pic:nvPicPr>
-                  <pic:blipFill>
-                    <a:blip r:embed="rId14"/>
-                    <a:stretch>
-                      <a:fillRect/>
-                    </a:stretch>
-                  </pic:blipFill>
-                  <pic:spPr>
-                    <a:xfrm>
-                      <a:off x="0" y="0"/>
-                      <a:ext cx="4486046" cy="3284648"/>
-                    </a:xfrm>
-                    <a:prstGeom prst="rect">
-                      <a:avLst/>
-                    </a:prstGeom>
-                  </pic:spPr>
-                </pic:pic>
-              </a:graphicData>
-            </a:graphic>
-          </wp:inline>
-        </w:drawing>
-      </w:r>
-    </w:p>
-    <w:p>
-      <w:r>
-        <w:t>Remember your port numbers.</w:t>
-      </w:r>
-    </w:p>
-    <w:p/>
-    <w:p>
-      <w:r>
-        <w:t>With both USB cables plugged in, two cameras shall show up:</w:t>
-      </w:r>
-    </w:p>
-    <w:p>
-      <w:r>
-        <w:rPr>
-          <w:noProof/>
-        </w:rPr>
-        <w:lastRenderedPageBreak/>
-        <w:drawing>
-          <wp:inline distT="0" distB="0" distL="0" distR="0" wp14:anchorId="4AE71DC1" wp14:editId="1F6D443D">
-            <wp:extent cx="1647619" cy="714286"/>
-            <wp:effectExtent l="0" t="0" r="0" b="0"/>
-            <wp:docPr id="6" name="Grafik 6"/>
+          <wp:inline distT="0" distB="0" distL="0" distR="0" wp14:anchorId="1715FDEA" wp14:editId="330B4F4C">
+            <wp:extent cx="3552381" cy="1200000"/>
+            <wp:effectExtent l="0" t="0" r="0" b="635"/>
+            <wp:docPr id="2" name="Grafik 2"/>
             <wp:cNvGraphicFramePr>
               <a:graphicFrameLocks xmlns:a="http://schemas.openxmlformats.org/drawingml/2006/main" noChangeAspect="1"/>
             </wp:cNvGraphicFramePr>
@@ -431,7 +304,7 @@
                   <pic:spPr>
                     <a:xfrm>
                       <a:off x="0" y="0"/>
-                      <a:ext cx="1647619" cy="714286"/>
+                      <a:ext cx="3552381" cy="1200000"/>
                     </a:xfrm>
                     <a:prstGeom prst="rect">
                       <a:avLst/>
@@ -444,18 +317,34 @@
         </w:drawing>
       </w:r>
     </w:p>
-    <w:p/>
-    <w:p>
-      <w:pPr>
-        <w:pStyle w:val="berschrift2"/>
-      </w:pPr>
-      <w:r>
-        <w:t>Machine Configuration</w:t>
-      </w:r>
-    </w:p>
-    <w:p>
-      <w:r>
-        <w:t>Start OpenPnP, then go to the Scripts Directory:</w:t>
+    <w:p>
+      <w:r>
+        <w:lastRenderedPageBreak/>
+        <w:t xml:space="preserve">The port numbers depend on your machine. </w:t>
+      </w:r>
+    </w:p>
+    <w:p>
+      <w:r>
+        <w:t xml:space="preserve">Two ports are to the </w:t>
+      </w:r>
+      <w:r>
+        <w:t>Smoothie board at 115200 baud (type ‘help’</w:t>
+      </w:r>
+      <w:r>
+        <w:t xml:space="preserve">). One port will be used by </w:t>
+      </w:r>
+      <w:proofErr w:type="spellStart"/>
+      <w:proofErr w:type="gramStart"/>
+      <w:r>
+        <w:t>OpenPnP</w:t>
+      </w:r>
+      <w:proofErr w:type="spellEnd"/>
+      <w:r>
+        <w:t>,</w:t>
+      </w:r>
+      <w:proofErr w:type="gramEnd"/>
+      <w:r>
+        <w:t xml:space="preserve"> the other is available for a console connection in parallel.</w:t>
       </w:r>
     </w:p>
     <w:p>
@@ -464,10 +353,10 @@
           <w:noProof/>
         </w:rPr>
         <w:drawing>
-          <wp:inline distT="0" distB="0" distL="0" distR="0" wp14:anchorId="4F3CF89B" wp14:editId="138FA5D1">
-            <wp:extent cx="3533333" cy="1466667"/>
-            <wp:effectExtent l="0" t="0" r="0" b="635"/>
-            <wp:docPr id="7" name="Grafik 7"/>
+          <wp:inline distT="0" distB="0" distL="0" distR="0" wp14:anchorId="44BA0CF9" wp14:editId="14A51A9A">
+            <wp:extent cx="4665050" cy="2735249"/>
+            <wp:effectExtent l="0" t="0" r="2540" b="8255"/>
+            <wp:docPr id="3" name="Grafik 3"/>
             <wp:cNvGraphicFramePr>
               <a:graphicFrameLocks xmlns:a="http://schemas.openxmlformats.org/drawingml/2006/main" noChangeAspect="1"/>
             </wp:cNvGraphicFramePr>
@@ -487,7 +376,7 @@
                   <pic:spPr>
                     <a:xfrm>
                       <a:off x="0" y="0"/>
-                      <a:ext cx="3533333" cy="1466667"/>
+                      <a:ext cx="4666128" cy="2735881"/>
                     </a:xfrm>
                     <a:prstGeom prst="rect">
                       <a:avLst/>
@@ -502,7 +391,7 @@
     </w:p>
     <w:p>
       <w:r>
-        <w:t>Go one directory up:</w:t>
+        <w:t>Another is the tinyK22 which is the master for the motorized feeders:</w:t>
       </w:r>
     </w:p>
     <w:p>
@@ -511,10 +400,10 @@
           <w:noProof/>
         </w:rPr>
         <w:drawing>
-          <wp:inline distT="0" distB="0" distL="0" distR="0" wp14:anchorId="6C0F0793" wp14:editId="506C723F">
-            <wp:extent cx="2590476" cy="2314286"/>
-            <wp:effectExtent l="0" t="0" r="635" b="0"/>
-            <wp:docPr id="8" name="Grafik 8"/>
+          <wp:inline distT="0" distB="0" distL="0" distR="0" wp14:anchorId="5ED5DEB3" wp14:editId="10603E8A">
+            <wp:extent cx="4485009" cy="3283889"/>
+            <wp:effectExtent l="0" t="0" r="0" b="0"/>
+            <wp:docPr id="4" name="Grafik 4"/>
             <wp:cNvGraphicFramePr>
               <a:graphicFrameLocks xmlns:a="http://schemas.openxmlformats.org/drawingml/2006/main" noChangeAspect="1"/>
             </wp:cNvGraphicFramePr>
@@ -534,7 +423,7 @@
                   <pic:spPr>
                     <a:xfrm>
                       <a:off x="0" y="0"/>
-                      <a:ext cx="2590476" cy="2314286"/>
+                      <a:ext cx="4486046" cy="3284648"/>
                     </a:xfrm>
                     <a:prstGeom prst="rect">
                       <a:avLst/>
@@ -549,32 +438,14 @@
     </w:p>
     <w:p>
       <w:r>
-        <w:t>Exit OpenPnP (</w:t>
-      </w:r>
-      <w:r>
-        <w:rPr>
-          <w:color w:val="FF0000"/>
-        </w:rPr>
-        <w:t>important</w:t>
-      </w:r>
-      <w:r>
-        <w:t>, otherwise your files copied below might be overwritten, as OpenPnP updates the files on exit).</w:t>
-      </w:r>
-    </w:p>
-    <w:p>
-      <w:r>
-        <w:t>Replace the files with the ones from GitHub:</w:t>
-      </w:r>
-    </w:p>
-    <w:p>
-      <w:hyperlink r:id="rId18" w:history="1">
-        <w:r>
-          <w:rPr>
-            <w:rStyle w:val="Hyperlink"/>
-          </w:rPr>
-          <w:t>https://github.com/ErichStyger/McuOpenPnP_Machine/tree/master/OpenPnP</w:t>
-        </w:r>
-      </w:hyperlink>
+        <w:t>Remember your port numbers.</w:t>
+      </w:r>
+    </w:p>
+    <w:p/>
+    <w:p>
+      <w:r>
+        <w:t>With both USB cables plugged in, two cameras shall show up:</w:t>
+      </w:r>
     </w:p>
     <w:p>
       <w:r>
@@ -583,10 +454,82 @@
         </w:rPr>
         <w:lastRenderedPageBreak/>
         <w:drawing>
-          <wp:inline distT="0" distB="0" distL="0" distR="0" wp14:anchorId="019B3C12" wp14:editId="583A34AE">
-            <wp:extent cx="2870421" cy="2557372"/>
-            <wp:effectExtent l="0" t="0" r="6350" b="0"/>
-            <wp:docPr id="9" name="Grafik 9"/>
+          <wp:inline distT="0" distB="0" distL="0" distR="0" wp14:anchorId="4AE71DC1" wp14:editId="1F6D443D">
+            <wp:extent cx="1647619" cy="714286"/>
+            <wp:effectExtent l="0" t="0" r="0" b="0"/>
+            <wp:docPr id="6" name="Grafik 6"/>
+            <wp:cNvGraphicFramePr>
+              <a:graphicFrameLocks xmlns:a="http://schemas.openxmlformats.org/drawingml/2006/main" noChangeAspect="1"/>
+            </wp:cNvGraphicFramePr>
+            <a:graphic xmlns:a="http://schemas.openxmlformats.org/drawingml/2006/main">
+              <a:graphicData uri="http://schemas.openxmlformats.org/drawingml/2006/picture">
+                <pic:pic xmlns:pic="http://schemas.openxmlformats.org/drawingml/2006/picture">
+                  <pic:nvPicPr>
+                    <pic:cNvPr id="0" name=""/>
+                    <pic:cNvPicPr/>
+                  </pic:nvPicPr>
+                  <pic:blipFill>
+                    <a:blip r:embed="rId18"/>
+                    <a:stretch>
+                      <a:fillRect/>
+                    </a:stretch>
+                  </pic:blipFill>
+                  <pic:spPr>
+                    <a:xfrm>
+                      <a:off x="0" y="0"/>
+                      <a:ext cx="1647619" cy="714286"/>
+                    </a:xfrm>
+                    <a:prstGeom prst="rect">
+                      <a:avLst/>
+                    </a:prstGeom>
+                  </pic:spPr>
+                </pic:pic>
+              </a:graphicData>
+            </a:graphic>
+          </wp:inline>
+        </w:drawing>
+      </w:r>
+    </w:p>
+    <w:p/>
+    <w:p>
+      <w:pPr>
+        <w:pStyle w:val="berschrift2"/>
+      </w:pPr>
+      <w:r>
+        <w:t>Machine Configuration</w:t>
+      </w:r>
+    </w:p>
+    <w:p>
+      <w:r>
+        <w:t xml:space="preserve">Start </w:t>
+      </w:r>
+      <w:proofErr w:type="spellStart"/>
+      <w:r>
+        <w:t>OpenPnP</w:t>
+      </w:r>
+      <w:proofErr w:type="spellEnd"/>
+      <w:r>
+        <w:t xml:space="preserve">, </w:t>
+      </w:r>
+      <w:proofErr w:type="gramStart"/>
+      <w:r>
+        <w:t>then</w:t>
+      </w:r>
+      <w:proofErr w:type="gramEnd"/>
+      <w:r>
+        <w:t xml:space="preserve"> go to the Scripts Directory:</w:t>
+      </w:r>
+    </w:p>
+    <w:p>
+      <w:r>
+        <w:rPr>
+          <w:noProof/>
+        </w:rPr>
+        <w:drawing>
+          <wp:inline distT="0" distB="0" distL="0" distR="0" wp14:anchorId="4F3CF89B" wp14:editId="138FA5D1">
+            <wp:extent cx="3533333" cy="1466667"/>
+            <wp:effectExtent l="0" t="0" r="0" b="635"/>
+            <wp:docPr id="7" name="Grafik 7"/>
             <wp:cNvGraphicFramePr>
               <a:graphicFrameLocks xmlns:a="http://schemas.openxmlformats.org/drawingml/2006/main" noChangeAspect="1"/>
             </wp:cNvGraphicFramePr>
@@ -606,7 +549,7 @@
                   <pic:spPr>
                     <a:xfrm>
                       <a:off x="0" y="0"/>
-                      <a:ext cx="2870485" cy="2557429"/>
+                      <a:ext cx="3533333" cy="1466667"/>
                     </a:xfrm>
                     <a:prstGeom prst="rect">
                       <a:avLst/>
@@ -620,16 +563,8 @@
       </w:r>
     </w:p>
     <w:p>
-      <w:pPr>
-        <w:pStyle w:val="berschrift2"/>
-      </w:pPr>
-      <w:r>
-        <w:t>Machine Setup (Ports)</w:t>
-      </w:r>
-    </w:p>
-    <w:p>
-      <w:r>
-        <w:t>Use the port to the Smoothie for the GcodeDriver:</w:t>
+      <w:r>
+        <w:t>Go one directory up:</w:t>
       </w:r>
     </w:p>
     <w:p>
@@ -638,10 +573,10 @@
           <w:noProof/>
         </w:rPr>
         <w:drawing>
-          <wp:inline distT="0" distB="0" distL="0" distR="0" wp14:anchorId="258D825D" wp14:editId="5B83DF94">
-            <wp:extent cx="1741336" cy="3437146"/>
-            <wp:effectExtent l="0" t="0" r="0" b="0"/>
-            <wp:docPr id="10" name="Grafik 10"/>
+          <wp:inline distT="0" distB="0" distL="0" distR="0" wp14:anchorId="6C0F0793" wp14:editId="506C723F">
+            <wp:extent cx="2590476" cy="2314286"/>
+            <wp:effectExtent l="0" t="0" r="635" b="0"/>
+            <wp:docPr id="8" name="Grafik 8"/>
             <wp:cNvGraphicFramePr>
               <a:graphicFrameLocks xmlns:a="http://schemas.openxmlformats.org/drawingml/2006/main" noChangeAspect="1"/>
             </wp:cNvGraphicFramePr>
@@ -661,6 +596,157 @@
                   <pic:spPr>
                     <a:xfrm>
                       <a:off x="0" y="0"/>
+                      <a:ext cx="2590476" cy="2314286"/>
+                    </a:xfrm>
+                    <a:prstGeom prst="rect">
+                      <a:avLst/>
+                    </a:prstGeom>
+                  </pic:spPr>
+                </pic:pic>
+              </a:graphicData>
+            </a:graphic>
+          </wp:inline>
+        </w:drawing>
+      </w:r>
+    </w:p>
+    <w:p>
+      <w:r>
+        <w:t xml:space="preserve">Exit </w:t>
+      </w:r>
+      <w:proofErr w:type="spellStart"/>
+      <w:r>
+        <w:t>OpenPnP</w:t>
+      </w:r>
+      <w:proofErr w:type="spellEnd"/>
+      <w:r>
+        <w:t xml:space="preserve"> (</w:t>
+      </w:r>
+      <w:r>
+        <w:rPr>
+          <w:color w:val="FF0000"/>
+        </w:rPr>
+        <w:t>important</w:t>
+      </w:r>
+      <w:r>
+        <w:t xml:space="preserve">, otherwise your files copied below might be overwritten, as </w:t>
+      </w:r>
+      <w:proofErr w:type="spellStart"/>
+      <w:r>
+        <w:t>OpenPnP</w:t>
+      </w:r>
+      <w:proofErr w:type="spellEnd"/>
+      <w:r>
+        <w:t xml:space="preserve"> updates the files on exit).</w:t>
+      </w:r>
+    </w:p>
+    <w:p>
+      <w:r>
+        <w:t>Replace the files with the ones from GitHub:</w:t>
+      </w:r>
+    </w:p>
+    <w:p>
+      <w:hyperlink r:id="rId21" w:history="1">
+        <w:r>
+          <w:rPr>
+            <w:rStyle w:val="Hyperlink"/>
+          </w:rPr>
+          <w:t>https://github.com/ErichStyger/McuOpenPnP_Machine/tree/master/OpenPnP</w:t>
+        </w:r>
+      </w:hyperlink>
+    </w:p>
+    <w:p>
+      <w:r>
+        <w:rPr>
+          <w:noProof/>
+        </w:rPr>
+        <w:lastRenderedPageBreak/>
+        <w:drawing>
+          <wp:inline distT="0" distB="0" distL="0" distR="0" wp14:anchorId="019B3C12" wp14:editId="583A34AE">
+            <wp:extent cx="2870421" cy="2557372"/>
+            <wp:effectExtent l="0" t="0" r="6350" b="0"/>
+            <wp:docPr id="9" name="Grafik 9"/>
+            <wp:cNvGraphicFramePr>
+              <a:graphicFrameLocks xmlns:a="http://schemas.openxmlformats.org/drawingml/2006/main" noChangeAspect="1"/>
+            </wp:cNvGraphicFramePr>
+            <a:graphic xmlns:a="http://schemas.openxmlformats.org/drawingml/2006/main">
+              <a:graphicData uri="http://schemas.openxmlformats.org/drawingml/2006/picture">
+                <pic:pic xmlns:pic="http://schemas.openxmlformats.org/drawingml/2006/picture">
+                  <pic:nvPicPr>
+                    <pic:cNvPr id="0" name=""/>
+                    <pic:cNvPicPr/>
+                  </pic:nvPicPr>
+                  <pic:blipFill>
+                    <a:blip r:embed="rId22"/>
+                    <a:stretch>
+                      <a:fillRect/>
+                    </a:stretch>
+                  </pic:blipFill>
+                  <pic:spPr>
+                    <a:xfrm>
+                      <a:off x="0" y="0"/>
+                      <a:ext cx="2870485" cy="2557429"/>
+                    </a:xfrm>
+                    <a:prstGeom prst="rect">
+                      <a:avLst/>
+                    </a:prstGeom>
+                  </pic:spPr>
+                </pic:pic>
+              </a:graphicData>
+            </a:graphic>
+          </wp:inline>
+        </w:drawing>
+      </w:r>
+    </w:p>
+    <w:p>
+      <w:pPr>
+        <w:pStyle w:val="berschrift2"/>
+      </w:pPr>
+      <w:r>
+        <w:t>Machine Setup (Ports)</w:t>
+      </w:r>
+    </w:p>
+    <w:p>
+      <w:r>
+        <w:t xml:space="preserve">Use the port to the Smoothie for the </w:t>
+      </w:r>
+      <w:proofErr w:type="spellStart"/>
+      <w:r>
+        <w:t>GcodeDriver</w:t>
+      </w:r>
+      <w:proofErr w:type="spellEnd"/>
+      <w:r>
+        <w:t>:</w:t>
+      </w:r>
+    </w:p>
+    <w:p>
+      <w:r>
+        <w:rPr>
+          <w:noProof/>
+        </w:rPr>
+        <w:drawing>
+          <wp:inline distT="0" distB="0" distL="0" distR="0" wp14:anchorId="258D825D" wp14:editId="5B83DF94">
+            <wp:extent cx="1741336" cy="3437146"/>
+            <wp:effectExtent l="0" t="0" r="0" b="0"/>
+            <wp:docPr id="10" name="Grafik 10"/>
+            <wp:cNvGraphicFramePr>
+              <a:graphicFrameLocks xmlns:a="http://schemas.openxmlformats.org/drawingml/2006/main" noChangeAspect="1"/>
+            </wp:cNvGraphicFramePr>
+            <a:graphic xmlns:a="http://schemas.openxmlformats.org/drawingml/2006/main">
+              <a:graphicData uri="http://schemas.openxmlformats.org/drawingml/2006/picture">
+                <pic:pic xmlns:pic="http://schemas.openxmlformats.org/drawingml/2006/picture">
+                  <pic:nvPicPr>
+                    <pic:cNvPr id="0" name=""/>
+                    <pic:cNvPicPr/>
+                  </pic:nvPicPr>
+                  <pic:blipFill>
+                    <a:blip r:embed="rId23"/>
+                    <a:stretch>
+                      <a:fillRect/>
+                    </a:stretch>
+                  </pic:blipFill>
+                  <pic:spPr>
+                    <a:xfrm>
+                      <a:off x="0" y="0"/>
                       <a:ext cx="1740016" cy="3434540"/>
                     </a:xfrm>
                     <a:prstGeom prst="rect">
@@ -704,7 +790,7 @@
                     <pic:cNvPicPr/>
                   </pic:nvPicPr>
                   <pic:blipFill>
-                    <a:blip r:embed="rId21"/>
+                    <a:blip r:embed="rId24"/>
                     <a:stretch>
                       <a:fillRect/>
                     </a:stretch>
@@ -759,7 +845,7 @@
                     </pic:cNvPicPr>
                   </pic:nvPicPr>
                   <pic:blipFill>
-                    <a:blip r:embed="rId22">
+                    <a:blip r:embed="rId25">
                       <a:extLst>
                         <a:ext uri="{28A0092B-C50C-407E-A947-70E740481C1C}">
                           <a14:useLocalDpi xmlns:a14="http://schemas.microsoft.com/office/drawing/2010/main" val="0"/>
@@ -820,7 +906,7 @@
                     </pic:cNvPicPr>
                   </pic:nvPicPr>
                   <pic:blipFill>
-                    <a:blip r:embed="rId23">
+                    <a:blip r:embed="rId26">
                       <a:extLst>
                         <a:ext uri="{28A0092B-C50C-407E-A947-70E740481C1C}">
                           <a14:useLocalDpi xmlns:a14="http://schemas.microsoft.com/office/drawing/2010/main" val="0"/>
@@ -925,7 +1011,15 @@
         </w:numPr>
       </w:pPr>
       <w:r>
-        <w:t>Start OpenPnP Software</w:t>
+        <w:t xml:space="preserve">Start </w:t>
+      </w:r>
+      <w:proofErr w:type="spellStart"/>
+      <w:r>
+        <w:t>OpenPnP</w:t>
+      </w:r>
+      <w:proofErr w:type="spellEnd"/>
+      <w:r>
+        <w:t xml:space="preserve"> Software</w:t>
       </w:r>
     </w:p>
     <w:p>
@@ -962,148 +1056,6 @@
             <wp:extent cx="5972810" cy="3673475"/>
             <wp:effectExtent l="0" t="0" r="8890" b="3175"/>
             <wp:docPr id="15" name="Grafik 15"/>
-            <wp:cNvGraphicFramePr>
-              <a:graphicFrameLocks xmlns:a="http://schemas.openxmlformats.org/drawingml/2006/main" noChangeAspect="1"/>
-            </wp:cNvGraphicFramePr>
-            <a:graphic xmlns:a="http://schemas.openxmlformats.org/drawingml/2006/main">
-              <a:graphicData uri="http://schemas.openxmlformats.org/drawingml/2006/picture">
-                <pic:pic xmlns:pic="http://schemas.openxmlformats.org/drawingml/2006/picture">
-                  <pic:nvPicPr>
-                    <pic:cNvPr id="0" name=""/>
-                    <pic:cNvPicPr/>
-                  </pic:nvPicPr>
-                  <pic:blipFill>
-                    <a:blip r:embed="rId24"/>
-                    <a:stretch>
-                      <a:fillRect/>
-                    </a:stretch>
-                  </pic:blipFill>
-                  <pic:spPr>
-                    <a:xfrm>
-                      <a:off x="0" y="0"/>
-                      <a:ext cx="5972810" cy="3673475"/>
-                    </a:xfrm>
-                    <a:prstGeom prst="rect">
-                      <a:avLst/>
-                    </a:prstGeom>
-                  </pic:spPr>
-                </pic:pic>
-              </a:graphicData>
-            </a:graphic>
-          </wp:inline>
-        </w:drawing>
-      </w:r>
-    </w:p>
-    <w:p>
-      <w:r>
-        <w:t>The move the head to the right. With the left belt fixed, move the right belt to have it correctly aligned. You might need to repeat that step once more.</w:t>
-      </w:r>
-    </w:p>
-    <w:p>
-      <w:r>
-        <w:rPr>
-          <w:noProof/>
-        </w:rPr>
-        <w:drawing>
-          <wp:inline distT="0" distB="0" distL="0" distR="0" wp14:anchorId="3E91DFF6" wp14:editId="1FCDE514">
-            <wp:extent cx="5972810" cy="3701415"/>
-            <wp:effectExtent l="0" t="0" r="8890" b="0"/>
-            <wp:docPr id="16" name="Grafik 16"/>
-            <wp:cNvGraphicFramePr>
-              <a:graphicFrameLocks xmlns:a="http://schemas.openxmlformats.org/drawingml/2006/main" noChangeAspect="1"/>
-            </wp:cNvGraphicFramePr>
-            <a:graphic xmlns:a="http://schemas.openxmlformats.org/drawingml/2006/main">
-              <a:graphicData uri="http://schemas.openxmlformats.org/drawingml/2006/picture">
-                <pic:pic xmlns:pic="http://schemas.openxmlformats.org/drawingml/2006/picture">
-                  <pic:nvPicPr>
-                    <pic:cNvPr id="0" name=""/>
-                    <pic:cNvPicPr/>
-                  </pic:nvPicPr>
-                  <pic:blipFill>
-                    <a:blip r:embed="rId25"/>
-                    <a:stretch>
-                      <a:fillRect/>
-                    </a:stretch>
-                  </pic:blipFill>
-                  <pic:spPr>
-                    <a:xfrm>
-                      <a:off x="0" y="0"/>
-                      <a:ext cx="5972810" cy="3701415"/>
-                    </a:xfrm>
-                    <a:prstGeom prst="rect">
-                      <a:avLst/>
-                    </a:prstGeom>
-                  </pic:spPr>
-                </pic:pic>
-              </a:graphicData>
-            </a:graphic>
-          </wp:inline>
-        </w:drawing>
-      </w:r>
-    </w:p>
-    <w:p>
-      <w:r>
-        <w:t>Move the head to the origin (top left) position and then turn it on.</w:t>
-      </w:r>
-    </w:p>
-    <w:p>
-      <w:r>
-        <w:rPr>
-          <w:noProof/>
-        </w:rPr>
-        <w:lastRenderedPageBreak/>
-        <w:drawing>
-          <wp:inline distT="0" distB="0" distL="0" distR="0" wp14:anchorId="3F054D6D" wp14:editId="205B31E1">
-            <wp:extent cx="1409524" cy="1428571"/>
-            <wp:effectExtent l="0" t="0" r="635" b="635"/>
-            <wp:docPr id="17" name="Grafik 17"/>
-            <wp:cNvGraphicFramePr>
-              <a:graphicFrameLocks xmlns:a="http://schemas.openxmlformats.org/drawingml/2006/main" noChangeAspect="1"/>
-            </wp:cNvGraphicFramePr>
-            <a:graphic xmlns:a="http://schemas.openxmlformats.org/drawingml/2006/main">
-              <a:graphicData uri="http://schemas.openxmlformats.org/drawingml/2006/picture">
-                <pic:pic xmlns:pic="http://schemas.openxmlformats.org/drawingml/2006/picture">
-                  <pic:nvPicPr>
-                    <pic:cNvPr id="0" name=""/>
-                    <pic:cNvPicPr/>
-                  </pic:nvPicPr>
-                  <pic:blipFill>
-                    <a:blip r:embed="rId26"/>
-                    <a:stretch>
-                      <a:fillRect/>
-                    </a:stretch>
-                  </pic:blipFill>
-                  <pic:spPr>
-                    <a:xfrm>
-                      <a:off x="0" y="0"/>
-                      <a:ext cx="1409524" cy="1428571"/>
-                    </a:xfrm>
-                    <a:prstGeom prst="rect">
-                      <a:avLst/>
-                    </a:prstGeom>
-                  </pic:spPr>
-                </pic:pic>
-              </a:graphicData>
-            </a:graphic>
-          </wp:inline>
-        </w:drawing>
-      </w:r>
-    </w:p>
-    <w:p>
-      <w:r>
-        <w:t>Do a Homing:</w:t>
-      </w:r>
-    </w:p>
-    <w:p>
-      <w:r>
-        <w:rPr>
-          <w:noProof/>
-        </w:rPr>
-        <w:drawing>
-          <wp:inline distT="0" distB="0" distL="0" distR="0" wp14:anchorId="1B7C47EC" wp14:editId="6DECFFD2">
-            <wp:extent cx="1219048" cy="1200000"/>
-            <wp:effectExtent l="0" t="0" r="635" b="635"/>
-            <wp:docPr id="18" name="Grafik 18"/>
             <wp:cNvGraphicFramePr>
               <a:graphicFrameLocks xmlns:a="http://schemas.openxmlformats.org/drawingml/2006/main" noChangeAspect="1"/>
             </wp:cNvGraphicFramePr>
@@ -1123,7 +1075,7 @@
                   <pic:spPr>
                     <a:xfrm>
                       <a:off x="0" y="0"/>
-                      <a:ext cx="1219048" cy="1200000"/>
+                      <a:ext cx="5972810" cy="3673475"/>
                     </a:xfrm>
                     <a:prstGeom prst="rect">
                       <a:avLst/>
@@ -1137,8 +1089,13 @@
       </w:r>
     </w:p>
     <w:p>
-      <w:r>
-        <w:t>If the home position is not in the center, repeat the homing.</w:t>
+      <w:proofErr w:type="gramStart"/>
+      <w:r>
+        <w:t>The move the head to the right.</w:t>
+      </w:r>
+      <w:proofErr w:type="gramEnd"/>
+      <w:r>
+        <w:t xml:space="preserve"> With the left belt fixed, move the right belt to have it correctly aligned. You might need to repeat that step once more.</w:t>
       </w:r>
     </w:p>
     <w:p>
@@ -1147,10 +1104,10 @@
           <w:noProof/>
         </w:rPr>
         <w:drawing>
-          <wp:inline distT="0" distB="0" distL="0" distR="0" wp14:anchorId="2A9C475C" wp14:editId="330B17BB">
-            <wp:extent cx="4503950" cy="2782049"/>
-            <wp:effectExtent l="0" t="0" r="0" b="0"/>
-            <wp:docPr id="19" name="Grafik 19"/>
+          <wp:inline distT="0" distB="0" distL="0" distR="0" wp14:anchorId="3E91DFF6" wp14:editId="1FCDE514">
+            <wp:extent cx="5972810" cy="3701415"/>
+            <wp:effectExtent l="0" t="0" r="8890" b="0"/>
+            <wp:docPr id="16" name="Grafik 16"/>
             <wp:cNvGraphicFramePr>
               <a:graphicFrameLocks xmlns:a="http://schemas.openxmlformats.org/drawingml/2006/main" noChangeAspect="1"/>
             </wp:cNvGraphicFramePr>
@@ -1170,7 +1127,7 @@
                   <pic:spPr>
                     <a:xfrm>
                       <a:off x="0" y="0"/>
-                      <a:ext cx="4504991" cy="2782692"/>
+                      <a:ext cx="5972810" cy="3701415"/>
                     </a:xfrm>
                     <a:prstGeom prst="rect">
                       <a:avLst/>
@@ -1185,7 +1142,8 @@
     </w:p>
     <w:p>
       <w:r>
-        <w:t>Do a Jogging to verify alignment:</w:t>
+        <w:lastRenderedPageBreak/>
+        <w:t>Move the head to the origin (top left) position and then turn it on.</w:t>
       </w:r>
     </w:p>
     <w:p>
@@ -1194,10 +1152,10 @@
           <w:noProof/>
         </w:rPr>
         <w:drawing>
-          <wp:inline distT="0" distB="0" distL="0" distR="0" wp14:anchorId="301811BC" wp14:editId="45F67B65">
-            <wp:extent cx="2941983" cy="1473661"/>
-            <wp:effectExtent l="0" t="0" r="0" b="0"/>
-            <wp:docPr id="20" name="Grafik 20"/>
+          <wp:inline distT="0" distB="0" distL="0" distR="0" wp14:anchorId="3F054D6D" wp14:editId="205B31E1">
+            <wp:extent cx="1409524" cy="1428571"/>
+            <wp:effectExtent l="0" t="0" r="635" b="635"/>
+            <wp:docPr id="17" name="Grafik 17"/>
             <wp:cNvGraphicFramePr>
               <a:graphicFrameLocks xmlns:a="http://schemas.openxmlformats.org/drawingml/2006/main" noChangeAspect="1"/>
             </wp:cNvGraphicFramePr>
@@ -1217,7 +1175,7 @@
                   <pic:spPr>
                     <a:xfrm>
                       <a:off x="0" y="0"/>
-                      <a:ext cx="2941847" cy="1473593"/>
+                      <a:ext cx="1409524" cy="1428571"/>
                     </a:xfrm>
                     <a:prstGeom prst="rect">
                       <a:avLst/>
@@ -1230,10 +1188,9 @@
         </w:drawing>
       </w:r>
     </w:p>
-    <w:p/>
-    <w:p>
-      <w:r>
-        <w:t>If it is not perfectly aligned, turn off the machine and repeat.</w:t>
+    <w:p>
+      <w:r>
+        <w:t>Do a Homing:</w:t>
       </w:r>
     </w:p>
     <w:p>
@@ -1242,10 +1199,10 @@
           <w:noProof/>
         </w:rPr>
         <w:drawing>
-          <wp:inline distT="0" distB="0" distL="0" distR="0" wp14:anchorId="0269E650" wp14:editId="4CC8B8B5">
-            <wp:extent cx="3927945" cy="2585361"/>
-            <wp:effectExtent l="0" t="0" r="0" b="5715"/>
-            <wp:docPr id="21" name="Grafik 21"/>
+          <wp:inline distT="0" distB="0" distL="0" distR="0" wp14:anchorId="1B7C47EC" wp14:editId="6DECFFD2">
+            <wp:extent cx="1219048" cy="1200000"/>
+            <wp:effectExtent l="0" t="0" r="635" b="635"/>
+            <wp:docPr id="18" name="Grafik 18"/>
             <wp:cNvGraphicFramePr>
               <a:graphicFrameLocks xmlns:a="http://schemas.openxmlformats.org/drawingml/2006/main" noChangeAspect="1"/>
             </wp:cNvGraphicFramePr>
@@ -1265,7 +1222,7 @@
                   <pic:spPr>
                     <a:xfrm>
                       <a:off x="0" y="0"/>
-                      <a:ext cx="3931286" cy="2587560"/>
+                      <a:ext cx="1219048" cy="1200000"/>
                     </a:xfrm>
                     <a:prstGeom prst="rect">
                       <a:avLst/>
@@ -1278,63 +1235,21 @@
         </w:drawing>
       </w:r>
     </w:p>
-    <w:p/>
-    <w:p>
-      <w:pPr>
-        <w:pStyle w:val="berschrift2"/>
-      </w:pPr>
-      <w:r>
-        <w:t>Nozzle-Camera Offset</w:t>
-      </w:r>
-    </w:p>
-    <w:p>
-      <w:r>
-        <w:t>If needed, the offset between nozzle</w:t>
-      </w:r>
-      <w:r>
-        <w:t>s</w:t>
-      </w:r>
-      <w:bookmarkStart w:id="0" w:name="_GoBack"/>
-      <w:bookmarkEnd w:id="0"/>
-      <w:r>
-        <w:t xml:space="preserve"> and camera needs to be adjusted:</w:t>
-      </w:r>
-    </w:p>
-    <w:p>
-      <w:pPr>
-        <w:pStyle w:val="Listenabsatz"/>
-        <w:numPr>
-          <w:ilvl w:val="0"/>
-          <w:numId w:val="4"/>
-        </w:numPr>
-      </w:pPr>
-      <w:r>
-        <w:t>Mark the Nozzle position (e.g. using a piece of clay)</w:t>
-      </w:r>
-    </w:p>
-    <w:p>
-      <w:pPr>
-        <w:pStyle w:val="Listenabsatz"/>
-        <w:numPr>
-          <w:ilvl w:val="0"/>
-          <w:numId w:val="4"/>
-        </w:numPr>
-      </w:pPr>
-      <w:r>
-        <w:t>Click in the position field to zero it:</w:t>
-      </w:r>
-      <w:r>
-        <w:br/>
-      </w:r>
+    <w:p>
+      <w:r>
+        <w:t>If the home position is not in the center, repeat the homing.</w:t>
+      </w:r>
+    </w:p>
+    <w:p>
       <w:r>
         <w:rPr>
           <w:noProof/>
         </w:rPr>
         <w:drawing>
-          <wp:inline distT="0" distB="0" distL="0" distR="0" wp14:anchorId="66C772FD" wp14:editId="09DB1C0C">
-            <wp:extent cx="3866667" cy="476190"/>
-            <wp:effectExtent l="0" t="0" r="635" b="635"/>
-            <wp:docPr id="22" name="Grafik 22"/>
+          <wp:inline distT="0" distB="0" distL="0" distR="0" wp14:anchorId="2A9C475C" wp14:editId="330B17BB">
+            <wp:extent cx="4503950" cy="2782049"/>
+            <wp:effectExtent l="0" t="0" r="0" b="0"/>
+            <wp:docPr id="19" name="Grafik 19"/>
             <wp:cNvGraphicFramePr>
               <a:graphicFrameLocks xmlns:a="http://schemas.openxmlformats.org/drawingml/2006/main" noChangeAspect="1"/>
             </wp:cNvGraphicFramePr>
@@ -1354,7 +1269,7 @@
                   <pic:spPr>
                     <a:xfrm>
                       <a:off x="0" y="0"/>
-                      <a:ext cx="3866667" cy="476190"/>
+                      <a:ext cx="4504991" cy="2782692"/>
                     </a:xfrm>
                     <a:prstGeom prst="rect">
                       <a:avLst/>
@@ -1368,15 +1283,8 @@
       </w:r>
     </w:p>
     <w:p>
-      <w:pPr>
-        <w:pStyle w:val="Listenabsatz"/>
-        <w:numPr>
-          <w:ilvl w:val="0"/>
-          <w:numId w:val="4"/>
-        </w:numPr>
-      </w:pPr>
-      <w:r>
-        <w:t>Move the camera to that marker and use the offset for the nozzle</w:t>
+      <w:r>
+        <w:t>Do a Jogging to verify alignment:</w:t>
       </w:r>
     </w:p>
     <w:p>
@@ -1386,10 +1294,10 @@
         </w:rPr>
         <w:lastRenderedPageBreak/>
         <w:drawing>
-          <wp:inline distT="0" distB="0" distL="0" distR="0" wp14:anchorId="3063E3F9" wp14:editId="05A5284E">
-            <wp:extent cx="5972810" cy="4035425"/>
-            <wp:effectExtent l="0" t="0" r="8890" b="3175"/>
-            <wp:docPr id="12" name="Grafik 12"/>
+          <wp:inline distT="0" distB="0" distL="0" distR="0" wp14:anchorId="301811BC" wp14:editId="45F67B65">
+            <wp:extent cx="2941983" cy="1473661"/>
+            <wp:effectExtent l="0" t="0" r="0" b="0"/>
+            <wp:docPr id="20" name="Grafik 20"/>
             <wp:cNvGraphicFramePr>
               <a:graphicFrameLocks xmlns:a="http://schemas.openxmlformats.org/drawingml/2006/main" noChangeAspect="1"/>
             </wp:cNvGraphicFramePr>
@@ -1409,7 +1317,7 @@
                   <pic:spPr>
                     <a:xfrm>
                       <a:off x="0" y="0"/>
-                      <a:ext cx="5972810" cy="4035425"/>
+                      <a:ext cx="2941847" cy="1473593"/>
                     </a:xfrm>
                     <a:prstGeom prst="rect">
                       <a:avLst/>
@@ -1422,17 +1330,10 @@
         </w:drawing>
       </w:r>
     </w:p>
-    <w:p>
-      <w:pPr>
-        <w:pStyle w:val="berschrift2"/>
-      </w:pPr>
-      <w:r>
-        <w:t>Down Camera Position</w:t>
-      </w:r>
-    </w:p>
-    <w:p>
-      <w:r>
-        <w:t>Center both tools over the up-looking camera. They shall be centered, otherwise update camera position:</w:t>
+    <w:p/>
+    <w:p>
+      <w:r>
+        <w:t>If it is not perfectly aligned, turn off the machine and repeat.</w:t>
       </w:r>
     </w:p>
     <w:p>
@@ -1440,12 +1341,11 @@
         <w:rPr>
           <w:noProof/>
         </w:rPr>
-        <w:lastRenderedPageBreak/>
         <w:drawing>
-          <wp:inline distT="0" distB="0" distL="0" distR="0" wp14:anchorId="0AA44D34" wp14:editId="60787177">
-            <wp:extent cx="5216056" cy="3634492"/>
-            <wp:effectExtent l="0" t="0" r="3810" b="4445"/>
-            <wp:docPr id="42" name="Grafik 42"/>
+          <wp:inline distT="0" distB="0" distL="0" distR="0" wp14:anchorId="0269E650" wp14:editId="4CC8B8B5">
+            <wp:extent cx="3927945" cy="2585361"/>
+            <wp:effectExtent l="0" t="0" r="0" b="5715"/>
+            <wp:docPr id="21" name="Grafik 21"/>
             <wp:cNvGraphicFramePr>
               <a:graphicFrameLocks xmlns:a="http://schemas.openxmlformats.org/drawingml/2006/main" noChangeAspect="1"/>
             </wp:cNvGraphicFramePr>
@@ -1465,7 +1365,7 @@
                   <pic:spPr>
                     <a:xfrm>
                       <a:off x="0" y="0"/>
-                      <a:ext cx="5220141" cy="3637339"/>
+                      <a:ext cx="3931286" cy="2587560"/>
                     </a:xfrm>
                     <a:prstGeom prst="rect">
                       <a:avLst/>
@@ -1484,24 +1384,55 @@
         <w:pStyle w:val="berschrift2"/>
       </w:pPr>
       <w:r>
-        <w:t>Controls</w:t>
-      </w:r>
-    </w:p>
-    <w:p>
-      <w:r>
-        <w:t>The Jogging/Park (P) controls are for a given Camera or Nozzle (be careful not to do a head crash!)</w:t>
-      </w:r>
-    </w:p>
-    <w:p>
+        <w:t>Nozzle-Camera Offset</w:t>
+      </w:r>
+    </w:p>
+    <w:p>
+      <w:r>
+        <w:t>If needed, the offset between nozzle</w:t>
+      </w:r>
+      <w:r>
+        <w:t>s</w:t>
+      </w:r>
+      <w:r>
+        <w:t xml:space="preserve"> and camera needs to be adjusted:</w:t>
+      </w:r>
+    </w:p>
+    <w:p>
+      <w:pPr>
+        <w:pStyle w:val="Listenabsatz"/>
+        <w:numPr>
+          <w:ilvl w:val="0"/>
+          <w:numId w:val="4"/>
+        </w:numPr>
+      </w:pPr>
+      <w:r>
+        <w:t>Mark the Nozzle position (e.g. using a piece of clay)</w:t>
+      </w:r>
+    </w:p>
+    <w:p>
+      <w:pPr>
+        <w:pStyle w:val="Listenabsatz"/>
+        <w:numPr>
+          <w:ilvl w:val="0"/>
+          <w:numId w:val="4"/>
+        </w:numPr>
+      </w:pPr>
+      <w:r>
+        <w:t>Click in the position field to zero it:</w:t>
+      </w:r>
+      <w:r>
+        <w:br/>
+      </w:r>
       <w:r>
         <w:rPr>
           <w:noProof/>
         </w:rPr>
         <w:drawing>
-          <wp:inline distT="0" distB="0" distL="0" distR="0" wp14:anchorId="67FF4E43" wp14:editId="07DD5888">
-            <wp:extent cx="5972810" cy="2325370"/>
-            <wp:effectExtent l="0" t="0" r="8890" b="0"/>
-            <wp:docPr id="23" name="Grafik 23"/>
+          <wp:inline distT="0" distB="0" distL="0" distR="0" wp14:anchorId="66C772FD" wp14:editId="09DB1C0C">
+            <wp:extent cx="3866667" cy="476190"/>
+            <wp:effectExtent l="0" t="0" r="635" b="635"/>
+            <wp:docPr id="22" name="Grafik 22"/>
             <wp:cNvGraphicFramePr>
               <a:graphicFrameLocks xmlns:a="http://schemas.openxmlformats.org/drawingml/2006/main" noChangeAspect="1"/>
             </wp:cNvGraphicFramePr>
@@ -1521,7 +1452,7 @@
                   <pic:spPr>
                     <a:xfrm>
                       <a:off x="0" y="0"/>
-                      <a:ext cx="5972810" cy="2325370"/>
+                      <a:ext cx="3866667" cy="476190"/>
                     </a:xfrm>
                     <a:prstGeom prst="rect">
                       <a:avLst/>
@@ -1535,8 +1466,15 @@
       </w:r>
     </w:p>
     <w:p>
-      <w:r>
-        <w:t>You can place the cursor with SHIFT pressed to move to a position</w:t>
+      <w:pPr>
+        <w:pStyle w:val="Listenabsatz"/>
+        <w:numPr>
+          <w:ilvl w:val="0"/>
+          <w:numId w:val="4"/>
+        </w:numPr>
+      </w:pPr>
+      <w:r>
+        <w:t>Move the camera to that marker and use the offset for the nozzle</w:t>
       </w:r>
     </w:p>
     <w:p>
@@ -1546,10 +1484,10 @@
         </w:rPr>
         <w:lastRenderedPageBreak/>
         <w:drawing>
-          <wp:inline distT="0" distB="0" distL="0" distR="0" wp14:anchorId="103A8AD6" wp14:editId="72732FD4">
-            <wp:extent cx="5972810" cy="2729865"/>
-            <wp:effectExtent l="0" t="0" r="8890" b="0"/>
-            <wp:docPr id="5" name="Grafik 5"/>
+          <wp:inline distT="0" distB="0" distL="0" distR="0" wp14:anchorId="3063E3F9" wp14:editId="05A5284E">
+            <wp:extent cx="5972810" cy="4035425"/>
+            <wp:effectExtent l="0" t="0" r="8890" b="3175"/>
+            <wp:docPr id="12" name="Grafik 12"/>
             <wp:cNvGraphicFramePr>
               <a:graphicFrameLocks xmlns:a="http://schemas.openxmlformats.org/drawingml/2006/main" noChangeAspect="1"/>
             </wp:cNvGraphicFramePr>
@@ -1569,7 +1507,7 @@
                   <pic:spPr>
                     <a:xfrm>
                       <a:off x="0" y="0"/>
-                      <a:ext cx="5972810" cy="2729865"/>
+                      <a:ext cx="5972810" cy="4035425"/>
                     </a:xfrm>
                     <a:prstGeom prst="rect">
                       <a:avLst/>
@@ -1582,10 +1520,17 @@
         </w:drawing>
       </w:r>
     </w:p>
-    <w:p/>
-    <w:p>
-      <w:r>
-        <w:t>The ‘blue’ ones are used for capture a position (be careful, this can overwrite your settings!), and the red ones move the currently selected head/camera/nozzle (be careful not to produce a head crash!).</w:t>
+    <w:p>
+      <w:pPr>
+        <w:pStyle w:val="berschrift2"/>
+      </w:pPr>
+      <w:r>
+        <w:t>Down Camera Position</w:t>
+      </w:r>
+    </w:p>
+    <w:p>
+      <w:r>
+        <w:t>Center both tools over the up-looking camera. They shall be centered, otherwise update camera position:</w:t>
       </w:r>
     </w:p>
     <w:p>
@@ -1593,11 +1538,12 @@
         <w:rPr>
           <w:noProof/>
         </w:rPr>
+        <w:lastRenderedPageBreak/>
         <w:drawing>
-          <wp:inline distT="0" distB="0" distL="0" distR="0" wp14:anchorId="671AE190" wp14:editId="413F64E3">
-            <wp:extent cx="2438095" cy="590476"/>
-            <wp:effectExtent l="0" t="0" r="635" b="635"/>
-            <wp:docPr id="24" name="Grafik 24"/>
+          <wp:inline distT="0" distB="0" distL="0" distR="0" wp14:anchorId="0AA44D34" wp14:editId="60787177">
+            <wp:extent cx="5216056" cy="3634492"/>
+            <wp:effectExtent l="0" t="0" r="3810" b="4445"/>
+            <wp:docPr id="42" name="Grafik 42"/>
             <wp:cNvGraphicFramePr>
               <a:graphicFrameLocks xmlns:a="http://schemas.openxmlformats.org/drawingml/2006/main" noChangeAspect="1"/>
             </wp:cNvGraphicFramePr>
@@ -1617,7 +1563,7 @@
                   <pic:spPr>
                     <a:xfrm>
                       <a:off x="0" y="0"/>
-                      <a:ext cx="2438095" cy="590476"/>
+                      <a:ext cx="5220141" cy="3637339"/>
                     </a:xfrm>
                     <a:prstGeom prst="rect">
                       <a:avLst/>
@@ -1630,17 +1576,18 @@
         </w:drawing>
       </w:r>
     </w:p>
+    <w:p/>
     <w:p>
       <w:pPr>
         <w:pStyle w:val="berschrift2"/>
       </w:pPr>
       <w:r>
-        <w:t>KiCAD Placement Export</w:t>
-      </w:r>
-    </w:p>
-    <w:p>
-      <w:r>
-        <w:t>In KiCAD, export the position information:</w:t>
+        <w:t>Controls</w:t>
+      </w:r>
+    </w:p>
+    <w:p>
+      <w:r>
+        <w:t>The Jogging/Park (P) controls are for a given Camera or Nozzle (be careful not to do a head crash!)</w:t>
       </w:r>
     </w:p>
     <w:p>
@@ -1649,10 +1596,10 @@
           <w:noProof/>
         </w:rPr>
         <w:drawing>
-          <wp:inline distT="0" distB="0" distL="0" distR="0" wp14:anchorId="78CA26FD" wp14:editId="77B65D70">
-            <wp:extent cx="3697357" cy="2541117"/>
-            <wp:effectExtent l="0" t="0" r="0" b="0"/>
-            <wp:docPr id="25" name="Grafik 25"/>
+          <wp:inline distT="0" distB="0" distL="0" distR="0" wp14:anchorId="67FF4E43" wp14:editId="07DD5888">
+            <wp:extent cx="5972810" cy="2325370"/>
+            <wp:effectExtent l="0" t="0" r="8890" b="0"/>
+            <wp:docPr id="23" name="Grafik 23"/>
             <wp:cNvGraphicFramePr>
               <a:graphicFrameLocks xmlns:a="http://schemas.openxmlformats.org/drawingml/2006/main" noChangeAspect="1"/>
             </wp:cNvGraphicFramePr>
@@ -1672,7 +1619,7 @@
                   <pic:spPr>
                     <a:xfrm>
                       <a:off x="0" y="0"/>
-                      <a:ext cx="3697008" cy="2540877"/>
+                      <a:ext cx="5972810" cy="2325370"/>
                     </a:xfrm>
                     <a:prstGeom prst="rect">
                       <a:avLst/>
@@ -1685,7 +1632,11 @@
         </w:drawing>
       </w:r>
     </w:p>
-    <w:p/>
+    <w:p>
+      <w:r>
+        <w:t>You can place the cursor with SHIFT pressed to move to a position</w:t>
+      </w:r>
+    </w:p>
     <w:p>
       <w:r>
         <w:rPr>
@@ -1693,10 +1644,10 @@
         </w:rPr>
         <w:lastRenderedPageBreak/>
         <w:drawing>
-          <wp:inline distT="0" distB="0" distL="0" distR="0" wp14:anchorId="59BA2E7C" wp14:editId="59DB2115">
-            <wp:extent cx="3538331" cy="2325189"/>
-            <wp:effectExtent l="0" t="0" r="5080" b="0"/>
-            <wp:docPr id="34" name="Grafik 34"/>
+          <wp:inline distT="0" distB="0" distL="0" distR="0" wp14:anchorId="103A8AD6" wp14:editId="72732FD4">
+            <wp:extent cx="5972810" cy="2729865"/>
+            <wp:effectExtent l="0" t="0" r="8890" b="0"/>
+            <wp:docPr id="5" name="Grafik 5"/>
             <wp:cNvGraphicFramePr>
               <a:graphicFrameLocks xmlns:a="http://schemas.openxmlformats.org/drawingml/2006/main" noChangeAspect="1"/>
             </wp:cNvGraphicFramePr>
@@ -1716,7 +1667,7 @@
                   <pic:spPr>
                     <a:xfrm>
                       <a:off x="0" y="0"/>
-                      <a:ext cx="3537009" cy="2324320"/>
+                      <a:ext cx="5972810" cy="2729865"/>
                     </a:xfrm>
                     <a:prstGeom prst="rect">
                       <a:avLst/>
@@ -1729,17 +1680,10 @@
         </w:drawing>
       </w:r>
     </w:p>
-    <w:p>
-      <w:pPr>
-        <w:pStyle w:val="berschrift2"/>
-      </w:pPr>
-      <w:r>
-        <w:t>New Job</w:t>
-      </w:r>
-    </w:p>
-    <w:p>
-      <w:r>
-        <w:t>Add new board (it will ask where to store the board settings):</w:t>
+    <w:p/>
+    <w:p>
+      <w:r>
+        <w:t>The ‘blue’ ones are used for capture a position (be careful, this can overwrite your settings!), and the red ones move the currently selected head/camera/nozzle (be careful not to produce a head crash!).</w:t>
       </w:r>
     </w:p>
     <w:p>
@@ -1748,10 +1692,10 @@
           <w:noProof/>
         </w:rPr>
         <w:drawing>
-          <wp:inline distT="0" distB="0" distL="0" distR="0" wp14:anchorId="3F765A27" wp14:editId="3A6D68E1">
-            <wp:extent cx="3419048" cy="1190476"/>
-            <wp:effectExtent l="0" t="0" r="0" b="0"/>
-            <wp:docPr id="26" name="Grafik 26"/>
+          <wp:inline distT="0" distB="0" distL="0" distR="0" wp14:anchorId="671AE190" wp14:editId="413F64E3">
+            <wp:extent cx="2438095" cy="590476"/>
+            <wp:effectExtent l="0" t="0" r="635" b="635"/>
+            <wp:docPr id="24" name="Grafik 24"/>
             <wp:cNvGraphicFramePr>
               <a:graphicFrameLocks xmlns:a="http://schemas.openxmlformats.org/drawingml/2006/main" noChangeAspect="1"/>
             </wp:cNvGraphicFramePr>
@@ -1771,7 +1715,7 @@
                   <pic:spPr>
                     <a:xfrm>
                       <a:off x="0" y="0"/>
-                      <a:ext cx="3419048" cy="1190476"/>
+                      <a:ext cx="2438095" cy="590476"/>
                     </a:xfrm>
                     <a:prstGeom prst="rect">
                       <a:avLst/>
@@ -1785,13 +1729,29 @@
       </w:r>
     </w:p>
     <w:p>
-      <w:r>
-        <w:t>Use CTRL-S to save the job anytime.</w:t>
-      </w:r>
-    </w:p>
-    <w:p>
-      <w:r>
-        <w:t>Specify board dimensions:</w:t>
+      <w:pPr>
+        <w:pStyle w:val="berschrift2"/>
+      </w:pPr>
+      <w:proofErr w:type="spellStart"/>
+      <w:r>
+        <w:t>KiCAD</w:t>
+      </w:r>
+      <w:proofErr w:type="spellEnd"/>
+      <w:r>
+        <w:t xml:space="preserve"> Placement Export</w:t>
+      </w:r>
+    </w:p>
+    <w:p>
+      <w:r>
+        <w:t xml:space="preserve">In </w:t>
+      </w:r>
+      <w:proofErr w:type="spellStart"/>
+      <w:r>
+        <w:t>KiCAD</w:t>
+      </w:r>
+      <w:proofErr w:type="spellEnd"/>
+      <w:r>
+        <w:t>, export the position information:</w:t>
       </w:r>
     </w:p>
     <w:p>
@@ -1800,10 +1760,10 @@
           <w:noProof/>
         </w:rPr>
         <w:drawing>
-          <wp:inline distT="0" distB="0" distL="0" distR="0" wp14:anchorId="2765FFC7" wp14:editId="0F12367C">
-            <wp:extent cx="3361905" cy="1380952"/>
+          <wp:inline distT="0" distB="0" distL="0" distR="0" wp14:anchorId="78CA26FD" wp14:editId="77B65D70">
+            <wp:extent cx="3697357" cy="2541117"/>
             <wp:effectExtent l="0" t="0" r="0" b="0"/>
-            <wp:docPr id="27" name="Grafik 27"/>
+            <wp:docPr id="25" name="Grafik 25"/>
             <wp:cNvGraphicFramePr>
               <a:graphicFrameLocks xmlns:a="http://schemas.openxmlformats.org/drawingml/2006/main" noChangeAspect="1"/>
             </wp:cNvGraphicFramePr>
@@ -1823,7 +1783,7 @@
                   <pic:spPr>
                     <a:xfrm>
                       <a:off x="0" y="0"/>
-                      <a:ext cx="3361905" cy="1380952"/>
+                      <a:ext cx="3697008" cy="2540877"/>
                     </a:xfrm>
                     <a:prstGeom prst="rect">
                       <a:avLst/>
@@ -1839,20 +1799,15 @@
     <w:p/>
     <w:p>
       <w:r>
-        <w:t>Jog with the head camera to the board (0,0) coordinate:</w:t>
-      </w:r>
-    </w:p>
-    <w:p>
-      <w:r>
         <w:rPr>
           <w:noProof/>
         </w:rPr>
         <w:lastRenderedPageBreak/>
         <w:drawing>
-          <wp:inline distT="0" distB="0" distL="0" distR="0" wp14:anchorId="6F942428" wp14:editId="078F31D4">
-            <wp:extent cx="5972810" cy="3957955"/>
-            <wp:effectExtent l="0" t="0" r="8890" b="4445"/>
-            <wp:docPr id="29" name="Grafik 29"/>
+          <wp:inline distT="0" distB="0" distL="0" distR="0" wp14:anchorId="59BA2E7C" wp14:editId="59DB2115">
+            <wp:extent cx="3538331" cy="2325189"/>
+            <wp:effectExtent l="0" t="0" r="5080" b="0"/>
+            <wp:docPr id="34" name="Grafik 34"/>
             <wp:cNvGraphicFramePr>
               <a:graphicFrameLocks xmlns:a="http://schemas.openxmlformats.org/drawingml/2006/main" noChangeAspect="1"/>
             </wp:cNvGraphicFramePr>
@@ -1872,7 +1827,7 @@
                   <pic:spPr>
                     <a:xfrm>
                       <a:off x="0" y="0"/>
-                      <a:ext cx="5972810" cy="3957955"/>
+                      <a:ext cx="3537009" cy="2324320"/>
                     </a:xfrm>
                     <a:prstGeom prst="rect">
                       <a:avLst/>
@@ -1886,8 +1841,16 @@
       </w:r>
     </w:p>
     <w:p>
-      <w:r>
-        <w:t>Use the button to store the coordinates:</w:t>
+      <w:pPr>
+        <w:pStyle w:val="berschrift2"/>
+      </w:pPr>
+      <w:r>
+        <w:t>New Job</w:t>
+      </w:r>
+    </w:p>
+    <w:p>
+      <w:r>
+        <w:t>Add new board (it will ask where to store the board settings):</w:t>
       </w:r>
     </w:p>
     <w:p>
@@ -1896,10 +1859,10 @@
           <w:noProof/>
         </w:rPr>
         <w:drawing>
-          <wp:inline distT="0" distB="0" distL="0" distR="0" wp14:anchorId="6CA8CF0E" wp14:editId="4C2965CA">
-            <wp:extent cx="5972810" cy="1322070"/>
-            <wp:effectExtent l="0" t="0" r="8890" b="0"/>
-            <wp:docPr id="28" name="Grafik 28"/>
+          <wp:inline distT="0" distB="0" distL="0" distR="0" wp14:anchorId="3F765A27" wp14:editId="3A6D68E1">
+            <wp:extent cx="3419048" cy="1190476"/>
+            <wp:effectExtent l="0" t="0" r="0" b="0"/>
+            <wp:docPr id="26" name="Grafik 26"/>
             <wp:cNvGraphicFramePr>
               <a:graphicFrameLocks xmlns:a="http://schemas.openxmlformats.org/drawingml/2006/main" noChangeAspect="1"/>
             </wp:cNvGraphicFramePr>
@@ -1919,7 +1882,7 @@
                   <pic:spPr>
                     <a:xfrm>
                       <a:off x="0" y="0"/>
-                      <a:ext cx="5972810" cy="1322070"/>
+                      <a:ext cx="3419048" cy="1190476"/>
                     </a:xfrm>
                     <a:prstGeom prst="rect">
                       <a:avLst/>
@@ -1934,7 +1897,12 @@
     </w:p>
     <w:p>
       <w:r>
-        <w:t>Move the Nozzle to the board origin:</w:t>
+        <w:t>Use CTRL-S to save the job anytime.</w:t>
+      </w:r>
+    </w:p>
+    <w:p>
+      <w:r>
+        <w:t>Specify board dimensions:</w:t>
       </w:r>
     </w:p>
     <w:p>
@@ -1942,12 +1910,11 @@
         <w:rPr>
           <w:noProof/>
         </w:rPr>
-        <w:lastRenderedPageBreak/>
         <w:drawing>
-          <wp:inline distT="0" distB="0" distL="0" distR="0" wp14:anchorId="03996A09" wp14:editId="7D5D6ACB">
-            <wp:extent cx="5972810" cy="3375660"/>
-            <wp:effectExtent l="0" t="0" r="8890" b="0"/>
-            <wp:docPr id="30" name="Grafik 30"/>
+          <wp:inline distT="0" distB="0" distL="0" distR="0" wp14:anchorId="2765FFC7" wp14:editId="0F12367C">
+            <wp:extent cx="3361905" cy="1380952"/>
+            <wp:effectExtent l="0" t="0" r="0" b="0"/>
+            <wp:docPr id="27" name="Grafik 27"/>
             <wp:cNvGraphicFramePr>
               <a:graphicFrameLocks xmlns:a="http://schemas.openxmlformats.org/drawingml/2006/main" noChangeAspect="1"/>
             </wp:cNvGraphicFramePr>
@@ -1967,7 +1934,7 @@
                   <pic:spPr>
                     <a:xfrm>
                       <a:off x="0" y="0"/>
-                      <a:ext cx="5972810" cy="3375660"/>
+                      <a:ext cx="3361905" cy="1380952"/>
                     </a:xfrm>
                     <a:prstGeom prst="rect">
                       <a:avLst/>
@@ -1983,7 +1950,15 @@
     <w:p/>
     <w:p>
       <w:r>
-        <w:t>Lower the Nozzle to find the Z position of the board and enter it into the board information:</w:t>
+        <w:t>Jog with the head camera to the board (0</w:t>
+      </w:r>
+      <w:proofErr w:type="gramStart"/>
+      <w:r>
+        <w:t>,0</w:t>
+      </w:r>
+      <w:proofErr w:type="gramEnd"/>
+      <w:r>
+        <w:t>) coordinate:</w:t>
       </w:r>
     </w:p>
     <w:p>
@@ -1991,11 +1966,12 @@
         <w:rPr>
           <w:noProof/>
         </w:rPr>
+        <w:lastRenderedPageBreak/>
         <w:drawing>
-          <wp:inline distT="0" distB="0" distL="0" distR="0" wp14:anchorId="37BCB3ED" wp14:editId="3A487415">
-            <wp:extent cx="5972810" cy="3232150"/>
-            <wp:effectExtent l="0" t="0" r="8890" b="6350"/>
-            <wp:docPr id="31" name="Grafik 31"/>
+          <wp:inline distT="0" distB="0" distL="0" distR="0" wp14:anchorId="6F942428" wp14:editId="078F31D4">
+            <wp:extent cx="5972810" cy="3957955"/>
+            <wp:effectExtent l="0" t="0" r="8890" b="4445"/>
+            <wp:docPr id="29" name="Grafik 29"/>
             <wp:cNvGraphicFramePr>
               <a:graphicFrameLocks xmlns:a="http://schemas.openxmlformats.org/drawingml/2006/main" noChangeAspect="1"/>
             </wp:cNvGraphicFramePr>
@@ -2015,7 +1991,7 @@
                   <pic:spPr>
                     <a:xfrm>
                       <a:off x="0" y="0"/>
-                      <a:ext cx="5972810" cy="3232150"/>
+                      <a:ext cx="5972810" cy="3957955"/>
                     </a:xfrm>
                     <a:prstGeom prst="rect">
                       <a:avLst/>
@@ -2028,18 +2004,9 @@
         </w:drawing>
       </w:r>
     </w:p>
-    <w:p/>
-    <w:p>
-      <w:pPr>
-        <w:pStyle w:val="berschrift2"/>
-      </w:pPr>
-      <w:r>
-        <w:t>Importing position information</w:t>
-      </w:r>
-    </w:p>
-    <w:p>
-      <w:r>
-        <w:t>Add the placement:</w:t>
+    <w:p>
+      <w:r>
+        <w:t>Use the button to store the coordinates:</w:t>
       </w:r>
     </w:p>
     <w:p>
@@ -2047,12 +2014,11 @@
         <w:rPr>
           <w:noProof/>
         </w:rPr>
-        <w:lastRenderedPageBreak/>
         <w:drawing>
-          <wp:inline distT="0" distB="0" distL="0" distR="0" wp14:anchorId="6F5F5187" wp14:editId="252C6EFD">
-            <wp:extent cx="2719346" cy="2058750"/>
-            <wp:effectExtent l="0" t="0" r="5080" b="0"/>
-            <wp:docPr id="33" name="Grafik 33"/>
+          <wp:inline distT="0" distB="0" distL="0" distR="0" wp14:anchorId="6CA8CF0E" wp14:editId="4C2965CA">
+            <wp:extent cx="5972810" cy="1322070"/>
+            <wp:effectExtent l="0" t="0" r="8890" b="0"/>
+            <wp:docPr id="28" name="Grafik 28"/>
             <wp:cNvGraphicFramePr>
               <a:graphicFrameLocks xmlns:a="http://schemas.openxmlformats.org/drawingml/2006/main" noChangeAspect="1"/>
             </wp:cNvGraphicFramePr>
@@ -2072,7 +2038,7 @@
                   <pic:spPr>
                     <a:xfrm>
                       <a:off x="0" y="0"/>
-                      <a:ext cx="2722768" cy="2061341"/>
+                      <a:ext cx="5972810" cy="1322070"/>
                     </a:xfrm>
                     <a:prstGeom prst="rect">
                       <a:avLst/>
@@ -2085,17 +2051,22 @@
         </w:drawing>
       </w:r>
     </w:p>
-    <w:p/>
+    <w:p>
+      <w:r>
+        <w:t>Move the Nozzle to the board origin:</w:t>
+      </w:r>
+    </w:p>
     <w:p>
       <w:r>
         <w:rPr>
           <w:noProof/>
         </w:rPr>
+        <w:lastRenderedPageBreak/>
         <w:drawing>
-          <wp:inline distT="0" distB="0" distL="0" distR="0" wp14:anchorId="5D243187" wp14:editId="4A99AC0E">
-            <wp:extent cx="2767054" cy="2817234"/>
-            <wp:effectExtent l="0" t="0" r="0" b="2540"/>
-            <wp:docPr id="35" name="Grafik 35"/>
+          <wp:inline distT="0" distB="0" distL="0" distR="0" wp14:anchorId="03996A09" wp14:editId="7D5D6ACB">
+            <wp:extent cx="5972810" cy="3375660"/>
+            <wp:effectExtent l="0" t="0" r="8890" b="0"/>
+            <wp:docPr id="30" name="Grafik 30"/>
             <wp:cNvGraphicFramePr>
               <a:graphicFrameLocks xmlns:a="http://schemas.openxmlformats.org/drawingml/2006/main" noChangeAspect="1"/>
             </wp:cNvGraphicFramePr>
@@ -2115,7 +2086,7 @@
                   <pic:spPr>
                     <a:xfrm>
                       <a:off x="0" y="0"/>
-                      <a:ext cx="2769078" cy="2819295"/>
+                      <a:ext cx="5972810" cy="3375660"/>
                     </a:xfrm>
                     <a:prstGeom prst="rect">
                       <a:avLst/>
@@ -2131,7 +2102,7 @@
     <w:p/>
     <w:p>
       <w:r>
-        <w:t>Assigning fiducials:</w:t>
+        <w:t>Lower the Nozzle to find the Z position of the board and enter it into the board information:</w:t>
       </w:r>
     </w:p>
     <w:p>
@@ -2139,12 +2110,11 @@
         <w:rPr>
           <w:noProof/>
         </w:rPr>
-        <w:lastRenderedPageBreak/>
         <w:drawing>
-          <wp:inline distT="0" distB="0" distL="0" distR="0" wp14:anchorId="00E5248C" wp14:editId="20D02AD2">
-            <wp:extent cx="5972810" cy="2607310"/>
-            <wp:effectExtent l="0" t="0" r="8890" b="2540"/>
-            <wp:docPr id="36" name="Grafik 36"/>
+          <wp:inline distT="0" distB="0" distL="0" distR="0" wp14:anchorId="37BCB3ED" wp14:editId="3A487415">
+            <wp:extent cx="5972810" cy="3232150"/>
+            <wp:effectExtent l="0" t="0" r="8890" b="6350"/>
+            <wp:docPr id="31" name="Grafik 31"/>
             <wp:cNvGraphicFramePr>
               <a:graphicFrameLocks xmlns:a="http://schemas.openxmlformats.org/drawingml/2006/main" noChangeAspect="1"/>
             </wp:cNvGraphicFramePr>
@@ -2164,7 +2134,7 @@
                   <pic:spPr>
                     <a:xfrm>
                       <a:off x="0" y="0"/>
-                      <a:ext cx="5972810" cy="2607310"/>
+                      <a:ext cx="5972810" cy="3232150"/>
                     </a:xfrm>
                     <a:prstGeom prst="rect">
                       <a:avLst/>
@@ -2177,10 +2147,9 @@
         </w:drawing>
       </w:r>
     </w:p>
-    <w:p/>
-    <w:p>
-      <w:r>
-        <w:t>Test Fiducials (might set fiducials checks at start of job):</w:t>
+    <w:p>
+      <w:r>
+        <w:t>Rotation Axis of the board shall be minimal or zero:</w:t>
       </w:r>
     </w:p>
     <w:p>
@@ -2188,11 +2157,12 @@
         <w:rPr>
           <w:noProof/>
         </w:rPr>
+        <w:lastRenderedPageBreak/>
         <w:drawing>
-          <wp:inline distT="0" distB="0" distL="0" distR="0" wp14:anchorId="6A561018" wp14:editId="1D1C179B">
-            <wp:extent cx="5972810" cy="1661160"/>
+          <wp:inline distT="0" distB="0" distL="0" distR="0" wp14:anchorId="09C96171" wp14:editId="36E86D34">
+            <wp:extent cx="5972810" cy="3717290"/>
             <wp:effectExtent l="0" t="0" r="8890" b="0"/>
-            <wp:docPr id="37" name="Grafik 37"/>
+            <wp:docPr id="1" name="Grafik 1"/>
             <wp:cNvGraphicFramePr>
               <a:graphicFrameLocks xmlns:a="http://schemas.openxmlformats.org/drawingml/2006/main" noChangeAspect="1"/>
             </wp:cNvGraphicFramePr>
@@ -2212,7 +2182,7 @@
                   <pic:spPr>
                     <a:xfrm>
                       <a:off x="0" y="0"/>
-                      <a:ext cx="5972810" cy="1661160"/>
+                      <a:ext cx="5972810" cy="3717290"/>
                     </a:xfrm>
                     <a:prstGeom prst="rect">
                       <a:avLst/>
@@ -2224,25 +2194,20 @@
           </wp:inline>
         </w:drawing>
       </w:r>
-    </w:p>
-    <w:p/>
-    <w:p>
-      <w:r>
-        <w:t>Assign Feeders or disable placing of parts.</w:t>
-      </w:r>
-    </w:p>
-    <w:p/>
-    <w:p>
-      <w:pPr>
-        <w:pStyle w:val="berschrift4"/>
-      </w:pPr>
-      <w:r>
-        <w:t>Feeders</w:t>
-      </w:r>
-    </w:p>
-    <w:p>
-      <w:r>
-        <w:t>Move camera to strip feeder location:</w:t>
+      <w:bookmarkStart w:id="0" w:name="_GoBack"/>
+      <w:bookmarkEnd w:id="0"/>
+    </w:p>
+    <w:p>
+      <w:pPr>
+        <w:pStyle w:val="berschrift2"/>
+      </w:pPr>
+      <w:r>
+        <w:t>Importing position information</w:t>
+      </w:r>
+    </w:p>
+    <w:p>
+      <w:r>
+        <w:t>Add the placement:</w:t>
       </w:r>
     </w:p>
     <w:p>
@@ -2251,10 +2216,10 @@
           <w:noProof/>
         </w:rPr>
         <w:drawing>
-          <wp:inline distT="0" distB="0" distL="0" distR="0" wp14:anchorId="1F2CC1FF" wp14:editId="60E514ED">
-            <wp:extent cx="5972810" cy="1311910"/>
-            <wp:effectExtent l="0" t="0" r="8890" b="2540"/>
-            <wp:docPr id="38" name="Grafik 38"/>
+          <wp:inline distT="0" distB="0" distL="0" distR="0" wp14:anchorId="6F5F5187" wp14:editId="252C6EFD">
+            <wp:extent cx="2719346" cy="2058750"/>
+            <wp:effectExtent l="0" t="0" r="5080" b="0"/>
+            <wp:docPr id="33" name="Grafik 33"/>
             <wp:cNvGraphicFramePr>
               <a:graphicFrameLocks xmlns:a="http://schemas.openxmlformats.org/drawingml/2006/main" noChangeAspect="1"/>
             </wp:cNvGraphicFramePr>
@@ -2274,7 +2239,7 @@
                   <pic:spPr>
                     <a:xfrm>
                       <a:off x="0" y="0"/>
-                      <a:ext cx="5972810" cy="1311910"/>
+                      <a:ext cx="2722768" cy="2061341"/>
                     </a:xfrm>
                     <a:prstGeom prst="rect">
                       <a:avLst/>
@@ -2287,6 +2252,7 @@
         </w:drawing>
       </w:r>
     </w:p>
+    <w:p/>
     <w:p>
       <w:r>
         <w:rPr>
@@ -2294,10 +2260,10 @@
         </w:rPr>
         <w:lastRenderedPageBreak/>
         <w:drawing>
-          <wp:inline distT="0" distB="0" distL="0" distR="0" wp14:anchorId="6B40D936" wp14:editId="61AD4C6D">
-            <wp:extent cx="5972810" cy="3996055"/>
-            <wp:effectExtent l="0" t="0" r="8890" b="4445"/>
-            <wp:docPr id="39" name="Grafik 39"/>
+          <wp:inline distT="0" distB="0" distL="0" distR="0" wp14:anchorId="5D243187" wp14:editId="4A99AC0E">
+            <wp:extent cx="2767054" cy="2817234"/>
+            <wp:effectExtent l="0" t="0" r="0" b="2540"/>
+            <wp:docPr id="35" name="Grafik 35"/>
             <wp:cNvGraphicFramePr>
               <a:graphicFrameLocks xmlns:a="http://schemas.openxmlformats.org/drawingml/2006/main" noChangeAspect="1"/>
             </wp:cNvGraphicFramePr>
@@ -2317,7 +2283,7 @@
                   <pic:spPr>
                     <a:xfrm>
                       <a:off x="0" y="0"/>
-                      <a:ext cx="5972810" cy="3996055"/>
+                      <a:ext cx="2769078" cy="2819295"/>
                     </a:xfrm>
                     <a:prstGeom prst="rect">
                       <a:avLst/>
@@ -2333,7 +2299,7 @@
     <w:p/>
     <w:p>
       <w:r>
-        <w:t>Can perform an auto-setup:</w:t>
+        <w:t>Assigning fiducials:</w:t>
       </w:r>
     </w:p>
     <w:p>
@@ -2342,10 +2308,10 @@
           <w:noProof/>
         </w:rPr>
         <w:drawing>
-          <wp:inline distT="0" distB="0" distL="0" distR="0" wp14:anchorId="59293452" wp14:editId="1CC922D4">
-            <wp:extent cx="5019048" cy="2333333"/>
-            <wp:effectExtent l="0" t="0" r="0" b="0"/>
-            <wp:docPr id="40" name="Grafik 40"/>
+          <wp:inline distT="0" distB="0" distL="0" distR="0" wp14:anchorId="00E5248C" wp14:editId="20D02AD2">
+            <wp:extent cx="5972810" cy="2607310"/>
+            <wp:effectExtent l="0" t="0" r="8890" b="2540"/>
+            <wp:docPr id="36" name="Grafik 36"/>
             <wp:cNvGraphicFramePr>
               <a:graphicFrameLocks xmlns:a="http://schemas.openxmlformats.org/drawingml/2006/main" noChangeAspect="1"/>
             </wp:cNvGraphicFramePr>
@@ -2365,7 +2331,7 @@
                   <pic:spPr>
                     <a:xfrm>
                       <a:off x="0" y="0"/>
-                      <a:ext cx="5019048" cy="2333333"/>
+                      <a:ext cx="5972810" cy="2607310"/>
                     </a:xfrm>
                     <a:prstGeom prst="rect">
                       <a:avLst/>
@@ -2378,9 +2344,10 @@
         </w:drawing>
       </w:r>
     </w:p>
-    <w:p>
-      <w:r>
-        <w:t>Green circles show detected holes:</w:t>
+    <w:p/>
+    <w:p>
+      <w:r>
+        <w:t>Test Fiducials (might set fiducials checks at start of job):</w:t>
       </w:r>
     </w:p>
     <w:p>
@@ -2390,10 +2357,10 @@
         </w:rPr>
         <w:lastRenderedPageBreak/>
         <w:drawing>
-          <wp:inline distT="0" distB="0" distL="0" distR="0" wp14:anchorId="4536B316" wp14:editId="1AB90F0A">
-            <wp:extent cx="4361905" cy="2647619"/>
-            <wp:effectExtent l="0" t="0" r="635" b="635"/>
-            <wp:docPr id="41" name="Grafik 41"/>
+          <wp:inline distT="0" distB="0" distL="0" distR="0" wp14:anchorId="6A561018" wp14:editId="1D1C179B">
+            <wp:extent cx="5972810" cy="1661160"/>
+            <wp:effectExtent l="0" t="0" r="8890" b="0"/>
+            <wp:docPr id="37" name="Grafik 37"/>
             <wp:cNvGraphicFramePr>
               <a:graphicFrameLocks xmlns:a="http://schemas.openxmlformats.org/drawingml/2006/main" noChangeAspect="1"/>
             </wp:cNvGraphicFramePr>
@@ -2413,7 +2380,7 @@
                   <pic:spPr>
                     <a:xfrm>
                       <a:off x="0" y="0"/>
-                      <a:ext cx="4361905" cy="2647619"/>
+                      <a:ext cx="5972810" cy="1661160"/>
                     </a:xfrm>
                     <a:prstGeom prst="rect">
                       <a:avLst/>
@@ -2426,21 +2393,24 @@
         </w:drawing>
       </w:r>
     </w:p>
-    <w:p>
-      <w:r>
-        <w:t>Do not forget to press ‘Apply’.</w:t>
-      </w:r>
-    </w:p>
     <w:p/>
     <w:p>
       <w:r>
-        <w:t>Verify part position and location</w:t>
-      </w:r>
-      <w:r>
-        <w:t xml:space="preserve"> with the camera</w:t>
-      </w:r>
-      <w:r>
-        <w:t>:</w:t>
+        <w:t>Assign Feeders or disable placing of parts.</w:t>
+      </w:r>
+    </w:p>
+    <w:p/>
+    <w:p>
+      <w:pPr>
+        <w:pStyle w:val="berschrift4"/>
+      </w:pPr>
+      <w:r>
+        <w:t>Feeders</w:t>
+      </w:r>
+    </w:p>
+    <w:p>
+      <w:r>
+        <w:t>Move camera to strip feeder location:</w:t>
       </w:r>
     </w:p>
     <w:p>
@@ -2449,10 +2419,10 @@
           <w:noProof/>
         </w:rPr>
         <w:drawing>
-          <wp:inline distT="0" distB="0" distL="0" distR="0" wp14:anchorId="380B2E6E" wp14:editId="2000F2B4">
-            <wp:extent cx="5857143" cy="1057143"/>
-            <wp:effectExtent l="0" t="0" r="0" b="0"/>
-            <wp:docPr id="43" name="Grafik 43"/>
+          <wp:inline distT="0" distB="0" distL="0" distR="0" wp14:anchorId="1F2CC1FF" wp14:editId="60E514ED">
+            <wp:extent cx="5972810" cy="1311910"/>
+            <wp:effectExtent l="0" t="0" r="8890" b="2540"/>
+            <wp:docPr id="38" name="Grafik 38"/>
             <wp:cNvGraphicFramePr>
               <a:graphicFrameLocks xmlns:a="http://schemas.openxmlformats.org/drawingml/2006/main" noChangeAspect="1"/>
             </wp:cNvGraphicFramePr>
@@ -2472,6 +2442,204 @@
                   <pic:spPr>
                     <a:xfrm>
                       <a:off x="0" y="0"/>
+                      <a:ext cx="5972810" cy="1311910"/>
+                    </a:xfrm>
+                    <a:prstGeom prst="rect">
+                      <a:avLst/>
+                    </a:prstGeom>
+                  </pic:spPr>
+                </pic:pic>
+              </a:graphicData>
+            </a:graphic>
+          </wp:inline>
+        </w:drawing>
+      </w:r>
+    </w:p>
+    <w:p>
+      <w:r>
+        <w:rPr>
+          <w:noProof/>
+        </w:rPr>
+        <w:lastRenderedPageBreak/>
+        <w:drawing>
+          <wp:inline distT="0" distB="0" distL="0" distR="0" wp14:anchorId="6B40D936" wp14:editId="61AD4C6D">
+            <wp:extent cx="5972810" cy="3996055"/>
+            <wp:effectExtent l="0" t="0" r="8890" b="4445"/>
+            <wp:docPr id="39" name="Grafik 39"/>
+            <wp:cNvGraphicFramePr>
+              <a:graphicFrameLocks xmlns:a="http://schemas.openxmlformats.org/drawingml/2006/main" noChangeAspect="1"/>
+            </wp:cNvGraphicFramePr>
+            <a:graphic xmlns:a="http://schemas.openxmlformats.org/drawingml/2006/main">
+              <a:graphicData uri="http://schemas.openxmlformats.org/drawingml/2006/picture">
+                <pic:pic xmlns:pic="http://schemas.openxmlformats.org/drawingml/2006/picture">
+                  <pic:nvPicPr>
+                    <pic:cNvPr id="0" name=""/>
+                    <pic:cNvPicPr/>
+                  </pic:nvPicPr>
+                  <pic:blipFill>
+                    <a:blip r:embed="rId54"/>
+                    <a:stretch>
+                      <a:fillRect/>
+                    </a:stretch>
+                  </pic:blipFill>
+                  <pic:spPr>
+                    <a:xfrm>
+                      <a:off x="0" y="0"/>
+                      <a:ext cx="5972810" cy="3996055"/>
+                    </a:xfrm>
+                    <a:prstGeom prst="rect">
+                      <a:avLst/>
+                    </a:prstGeom>
+                  </pic:spPr>
+                </pic:pic>
+              </a:graphicData>
+            </a:graphic>
+          </wp:inline>
+        </w:drawing>
+      </w:r>
+    </w:p>
+    <w:p/>
+    <w:p>
+      <w:r>
+        <w:t>Can perform an auto-setup:</w:t>
+      </w:r>
+    </w:p>
+    <w:p>
+      <w:r>
+        <w:rPr>
+          <w:noProof/>
+        </w:rPr>
+        <w:drawing>
+          <wp:inline distT="0" distB="0" distL="0" distR="0" wp14:anchorId="59293452" wp14:editId="1CC922D4">
+            <wp:extent cx="5019048" cy="2333333"/>
+            <wp:effectExtent l="0" t="0" r="0" b="0"/>
+            <wp:docPr id="40" name="Grafik 40"/>
+            <wp:cNvGraphicFramePr>
+              <a:graphicFrameLocks xmlns:a="http://schemas.openxmlformats.org/drawingml/2006/main" noChangeAspect="1"/>
+            </wp:cNvGraphicFramePr>
+            <a:graphic xmlns:a="http://schemas.openxmlformats.org/drawingml/2006/main">
+              <a:graphicData uri="http://schemas.openxmlformats.org/drawingml/2006/picture">
+                <pic:pic xmlns:pic="http://schemas.openxmlformats.org/drawingml/2006/picture">
+                  <pic:nvPicPr>
+                    <pic:cNvPr id="0" name=""/>
+                    <pic:cNvPicPr/>
+                  </pic:nvPicPr>
+                  <pic:blipFill>
+                    <a:blip r:embed="rId55"/>
+                    <a:stretch>
+                      <a:fillRect/>
+                    </a:stretch>
+                  </pic:blipFill>
+                  <pic:spPr>
+                    <a:xfrm>
+                      <a:off x="0" y="0"/>
+                      <a:ext cx="5019048" cy="2333333"/>
+                    </a:xfrm>
+                    <a:prstGeom prst="rect">
+                      <a:avLst/>
+                    </a:prstGeom>
+                  </pic:spPr>
+                </pic:pic>
+              </a:graphicData>
+            </a:graphic>
+          </wp:inline>
+        </w:drawing>
+      </w:r>
+    </w:p>
+    <w:p>
+      <w:r>
+        <w:t>Green circles show detected holes:</w:t>
+      </w:r>
+    </w:p>
+    <w:p>
+      <w:r>
+        <w:rPr>
+          <w:noProof/>
+        </w:rPr>
+        <w:lastRenderedPageBreak/>
+        <w:drawing>
+          <wp:inline distT="0" distB="0" distL="0" distR="0" wp14:anchorId="4536B316" wp14:editId="1AB90F0A">
+            <wp:extent cx="4361905" cy="2647619"/>
+            <wp:effectExtent l="0" t="0" r="635" b="635"/>
+            <wp:docPr id="41" name="Grafik 41"/>
+            <wp:cNvGraphicFramePr>
+              <a:graphicFrameLocks xmlns:a="http://schemas.openxmlformats.org/drawingml/2006/main" noChangeAspect="1"/>
+            </wp:cNvGraphicFramePr>
+            <a:graphic xmlns:a="http://schemas.openxmlformats.org/drawingml/2006/main">
+              <a:graphicData uri="http://schemas.openxmlformats.org/drawingml/2006/picture">
+                <pic:pic xmlns:pic="http://schemas.openxmlformats.org/drawingml/2006/picture">
+                  <pic:nvPicPr>
+                    <pic:cNvPr id="0" name=""/>
+                    <pic:cNvPicPr/>
+                  </pic:nvPicPr>
+                  <pic:blipFill>
+                    <a:blip r:embed="rId56"/>
+                    <a:stretch>
+                      <a:fillRect/>
+                    </a:stretch>
+                  </pic:blipFill>
+                  <pic:spPr>
+                    <a:xfrm>
+                      <a:off x="0" y="0"/>
+                      <a:ext cx="4361905" cy="2647619"/>
+                    </a:xfrm>
+                    <a:prstGeom prst="rect">
+                      <a:avLst/>
+                    </a:prstGeom>
+                  </pic:spPr>
+                </pic:pic>
+              </a:graphicData>
+            </a:graphic>
+          </wp:inline>
+        </w:drawing>
+      </w:r>
+    </w:p>
+    <w:p>
+      <w:r>
+        <w:t>Do not forget to press ‘Apply’.</w:t>
+      </w:r>
+    </w:p>
+    <w:p/>
+    <w:p>
+      <w:r>
+        <w:t>Verify part position and location</w:t>
+      </w:r>
+      <w:r>
+        <w:t xml:space="preserve"> with the camera</w:t>
+      </w:r>
+      <w:r>
+        <w:t>:</w:t>
+      </w:r>
+    </w:p>
+    <w:p>
+      <w:r>
+        <w:rPr>
+          <w:noProof/>
+        </w:rPr>
+        <w:drawing>
+          <wp:inline distT="0" distB="0" distL="0" distR="0" wp14:anchorId="380B2E6E" wp14:editId="2000F2B4">
+            <wp:extent cx="5857143" cy="1057143"/>
+            <wp:effectExtent l="0" t="0" r="0" b="0"/>
+            <wp:docPr id="43" name="Grafik 43"/>
+            <wp:cNvGraphicFramePr>
+              <a:graphicFrameLocks xmlns:a="http://schemas.openxmlformats.org/drawingml/2006/main" noChangeAspect="1"/>
+            </wp:cNvGraphicFramePr>
+            <a:graphic xmlns:a="http://schemas.openxmlformats.org/drawingml/2006/main">
+              <a:graphicData uri="http://schemas.openxmlformats.org/drawingml/2006/picture">
+                <pic:pic xmlns:pic="http://schemas.openxmlformats.org/drawingml/2006/picture">
+                  <pic:nvPicPr>
+                    <pic:cNvPr id="0" name=""/>
+                    <pic:cNvPicPr/>
+                  </pic:nvPicPr>
+                  <pic:blipFill>
+                    <a:blip r:embed="rId57"/>
+                    <a:stretch>
+                      <a:fillRect/>
+                    </a:stretch>
+                  </pic:blipFill>
+                  <pic:spPr>
+                    <a:xfrm>
+                      <a:off x="0" y="0"/>
                       <a:ext cx="5857143" cy="1057143"/>
                     </a:xfrm>
                     <a:prstGeom prst="rect">
@@ -2496,7 +2664,15 @@
     </w:p>
     <w:p>
       <w:r>
-        <w:t>In case of hitting the dnd stops or pushing the emergency stop push button:</w:t>
+        <w:t xml:space="preserve">In case of hitting the </w:t>
+      </w:r>
+      <w:proofErr w:type="spellStart"/>
+      <w:r>
+        <w:t>dnd</w:t>
+      </w:r>
+      <w:proofErr w:type="spellEnd"/>
+      <w:r>
+        <w:t xml:space="preserve"> stops or pushing the emergency stop push button:</w:t>
       </w:r>
     </w:p>
     <w:p>
@@ -2537,6 +2713,7 @@
     </w:p>
     <w:p/>
     <w:sectPr>
+      <w:footerReference w:type="default" r:id="rId58"/>
       <w:pgSz w:w="12240" w:h="15840"/>
       <w:pgMar w:top="1417" w:right="1417" w:bottom="1134" w:left="1417" w:header="708" w:footer="708" w:gutter="0"/>
       <w:cols w:space="708"/>
@@ -2544,6 +2721,102 @@
     </w:sectPr>
   </w:body>
 </w:document>
+</file>
+
+<file path=word/endnotes.xml><?xml version="1.0" encoding="utf-8"?>
+<w:endnotes xmlns:wpc="http://schemas.microsoft.com/office/word/2010/wordprocessingCanvas" xmlns:mc="http://schemas.openxmlformats.org/markup-compatibility/2006" xmlns:o="urn:schemas-microsoft-com:office:office" xmlns:r="http://schemas.openxmlformats.org/officeDocument/2006/relationships" xmlns:m="http://schemas.openxmlformats.org/officeDocument/2006/math" xmlns:v="urn:schemas-microsoft-com:vml" xmlns:wp14="http://schemas.microsoft.com/office/word/2010/wordprocessingDrawing" xmlns:wp="http://schemas.openxmlformats.org/drawingml/2006/wordprocessingDrawing" xmlns:w10="urn:schemas-microsoft-com:office:word" xmlns:w="http://schemas.openxmlformats.org/wordprocessingml/2006/main" xmlns:w14="http://schemas.microsoft.com/office/word/2010/wordml" xmlns:wpg="http://schemas.microsoft.com/office/word/2010/wordprocessingGroup" xmlns:wpi="http://schemas.microsoft.com/office/word/2010/wordprocessingInk" xmlns:wne="http://schemas.microsoft.com/office/word/2006/wordml" xmlns:wps="http://schemas.microsoft.com/office/word/2010/wordprocessingShape" mc:Ignorable="w14 wp14">
+  <w:endnote w:type="separator" w:id="-1">
+    <w:p>
+      <w:pPr>
+        <w:spacing w:after="0" w:line="240" w:lineRule="auto"/>
+      </w:pPr>
+      <w:r>
+        <w:separator/>
+      </w:r>
+    </w:p>
+  </w:endnote>
+  <w:endnote w:type="continuationSeparator" w:id="0">
+    <w:p>
+      <w:pPr>
+        <w:spacing w:after="0" w:line="240" w:lineRule="auto"/>
+      </w:pPr>
+      <w:r>
+        <w:continuationSeparator/>
+      </w:r>
+    </w:p>
+  </w:endnote>
+</w:endnotes>
+</file>
+
+<file path=word/footer1.xml><?xml version="1.0" encoding="utf-8"?>
+<w:ftr xmlns:wpc="http://schemas.microsoft.com/office/word/2010/wordprocessingCanvas" xmlns:mc="http://schemas.openxmlformats.org/markup-compatibility/2006" xmlns:o="urn:schemas-microsoft-com:office:office" xmlns:r="http://schemas.openxmlformats.org/officeDocument/2006/relationships" xmlns:m="http://schemas.openxmlformats.org/officeDocument/2006/math" xmlns:v="urn:schemas-microsoft-com:vml" xmlns:wp14="http://schemas.microsoft.com/office/word/2010/wordprocessingDrawing" xmlns:wp="http://schemas.openxmlformats.org/drawingml/2006/wordprocessingDrawing" xmlns:w10="urn:schemas-microsoft-com:office:word" xmlns:w="http://schemas.openxmlformats.org/wordprocessingml/2006/main" xmlns:w14="http://schemas.microsoft.com/office/word/2010/wordml" xmlns:wpg="http://schemas.microsoft.com/office/word/2010/wordprocessingGroup" xmlns:wpi="http://schemas.microsoft.com/office/word/2010/wordprocessingInk" xmlns:wne="http://schemas.microsoft.com/office/word/2006/wordml" xmlns:wps="http://schemas.microsoft.com/office/word/2010/wordprocessingShape" mc:Ignorable="w14 wp14">
+  <w:sdt>
+    <w:sdtPr>
+      <w:id w:val="383224448"/>
+      <w:docPartObj>
+        <w:docPartGallery w:val="Page Numbers (Bottom of Page)"/>
+        <w:docPartUnique/>
+      </w:docPartObj>
+    </w:sdtPr>
+    <w:sdtContent>
+      <w:p>
+        <w:pPr>
+          <w:pStyle w:val="Fuzeile"/>
+          <w:jc w:val="center"/>
+        </w:pPr>
+        <w:r>
+          <w:fldChar w:fldCharType="begin"/>
+        </w:r>
+        <w:r>
+          <w:instrText>PAGE   \* MERGEFORMAT</w:instrText>
+        </w:r>
+        <w:r>
+          <w:fldChar w:fldCharType="separate"/>
+        </w:r>
+        <w:r>
+          <w:rPr>
+            <w:noProof/>
+            <w:lang w:val="de-DE"/>
+          </w:rPr>
+          <w:t>21</w:t>
+        </w:r>
+        <w:r>
+          <w:fldChar w:fldCharType="end"/>
+        </w:r>
+      </w:p>
+    </w:sdtContent>
+  </w:sdt>
+  <w:p>
+    <w:pPr>
+      <w:pStyle w:val="Fuzeile"/>
+    </w:pPr>
+  </w:p>
+</w:ftr>
+</file>
+
+<file path=word/footnotes.xml><?xml version="1.0" encoding="utf-8"?>
+<w:footnotes xmlns:wpc="http://schemas.microsoft.com/office/word/2010/wordprocessingCanvas" xmlns:mc="http://schemas.openxmlformats.org/markup-compatibility/2006" xmlns:o="urn:schemas-microsoft-com:office:office" xmlns:r="http://schemas.openxmlformats.org/officeDocument/2006/relationships" xmlns:m="http://schemas.openxmlformats.org/officeDocument/2006/math" xmlns:v="urn:schemas-microsoft-com:vml" xmlns:wp14="http://schemas.microsoft.com/office/word/2010/wordprocessingDrawing" xmlns:wp="http://schemas.openxmlformats.org/drawingml/2006/wordprocessingDrawing" xmlns:w10="urn:schemas-microsoft-com:office:word" xmlns:w="http://schemas.openxmlformats.org/wordprocessingml/2006/main" xmlns:w14="http://schemas.microsoft.com/office/word/2010/wordml" xmlns:wpg="http://schemas.microsoft.com/office/word/2010/wordprocessingGroup" xmlns:wpi="http://schemas.microsoft.com/office/word/2010/wordprocessingInk" xmlns:wne="http://schemas.microsoft.com/office/word/2006/wordml" xmlns:wps="http://schemas.microsoft.com/office/word/2010/wordprocessingShape" mc:Ignorable="w14 wp14">
+  <w:footnote w:type="separator" w:id="-1">
+    <w:p>
+      <w:pPr>
+        <w:spacing w:after="0" w:line="240" w:lineRule="auto"/>
+      </w:pPr>
+      <w:r>
+        <w:separator/>
+      </w:r>
+    </w:p>
+  </w:footnote>
+  <w:footnote w:type="continuationSeparator" w:id="0">
+    <w:p>
+      <w:pPr>
+        <w:spacing w:after="0" w:line="240" w:lineRule="auto"/>
+      </w:pPr>
+      <w:r>
+        <w:continuationSeparator/>
+      </w:r>
+    </w:p>
+  </w:footnote>
+</w:footnotes>
 </file>
 
 <file path=word/numbering.xml><?xml version="1.0" encoding="utf-8"?>
@@ -3366,6 +3639,50 @@
       <w:color w:val="4F81BD" w:themeColor="accent1"/>
     </w:rPr>
   </w:style>
+  <w:style w:type="paragraph" w:styleId="Kopfzeile">
+    <w:name w:val="header"/>
+    <w:basedOn w:val="Standard"/>
+    <w:link w:val="KopfzeileZchn"/>
+    <w:uiPriority w:val="99"/>
+    <w:unhideWhenUsed/>
+    <w:rsid w:val="009F2161"/>
+    <w:pPr>
+      <w:tabs>
+        <w:tab w:val="center" w:pos="4703"/>
+        <w:tab w:val="right" w:pos="9406"/>
+      </w:tabs>
+      <w:spacing w:after="0" w:line="240" w:lineRule="auto"/>
+    </w:pPr>
+  </w:style>
+  <w:style w:type="character" w:customStyle="1" w:styleId="KopfzeileZchn">
+    <w:name w:val="Kopfzeile Zchn"/>
+    <w:basedOn w:val="Absatz-Standardschriftart"/>
+    <w:link w:val="Kopfzeile"/>
+    <w:uiPriority w:val="99"/>
+    <w:rsid w:val="009F2161"/>
+  </w:style>
+  <w:style w:type="paragraph" w:styleId="Fuzeile">
+    <w:name w:val="footer"/>
+    <w:basedOn w:val="Standard"/>
+    <w:link w:val="FuzeileZchn"/>
+    <w:uiPriority w:val="99"/>
+    <w:unhideWhenUsed/>
+    <w:rsid w:val="009F2161"/>
+    <w:pPr>
+      <w:tabs>
+        <w:tab w:val="center" w:pos="4703"/>
+        <w:tab w:val="right" w:pos="9406"/>
+      </w:tabs>
+      <w:spacing w:after="0" w:line="240" w:lineRule="auto"/>
+    </w:pPr>
+  </w:style>
+  <w:style w:type="character" w:customStyle="1" w:styleId="FuzeileZchn">
+    <w:name w:val="Fußzeile Zchn"/>
+    <w:basedOn w:val="Absatz-Standardschriftart"/>
+    <w:link w:val="Fuzeile"/>
+    <w:uiPriority w:val="99"/>
+    <w:rsid w:val="009F2161"/>
+  </w:style>
 </w:styles>
 </file>
 
@@ -3801,6 +4118,50 @@
       <w:color w:val="4F81BD" w:themeColor="accent1"/>
     </w:rPr>
   </w:style>
+  <w:style w:type="paragraph" w:styleId="Kopfzeile">
+    <w:name w:val="header"/>
+    <w:basedOn w:val="Standard"/>
+    <w:link w:val="KopfzeileZchn"/>
+    <w:uiPriority w:val="99"/>
+    <w:unhideWhenUsed/>
+    <w:rsid w:val="009F2161"/>
+    <w:pPr>
+      <w:tabs>
+        <w:tab w:val="center" w:pos="4703"/>
+        <w:tab w:val="right" w:pos="9406"/>
+      </w:tabs>
+      <w:spacing w:after="0" w:line="240" w:lineRule="auto"/>
+    </w:pPr>
+  </w:style>
+  <w:style w:type="character" w:customStyle="1" w:styleId="KopfzeileZchn">
+    <w:name w:val="Kopfzeile Zchn"/>
+    <w:basedOn w:val="Absatz-Standardschriftart"/>
+    <w:link w:val="Kopfzeile"/>
+    <w:uiPriority w:val="99"/>
+    <w:rsid w:val="009F2161"/>
+  </w:style>
+  <w:style w:type="paragraph" w:styleId="Fuzeile">
+    <w:name w:val="footer"/>
+    <w:basedOn w:val="Standard"/>
+    <w:link w:val="FuzeileZchn"/>
+    <w:uiPriority w:val="99"/>
+    <w:unhideWhenUsed/>
+    <w:rsid w:val="009F2161"/>
+    <w:pPr>
+      <w:tabs>
+        <w:tab w:val="center" w:pos="4703"/>
+        <w:tab w:val="right" w:pos="9406"/>
+      </w:tabs>
+      <w:spacing w:after="0" w:line="240" w:lineRule="auto"/>
+    </w:pPr>
+  </w:style>
+  <w:style w:type="character" w:customStyle="1" w:styleId="FuzeileZchn">
+    <w:name w:val="Fußzeile Zchn"/>
+    <w:basedOn w:val="Absatz-Standardschriftart"/>
+    <w:link w:val="Fuzeile"/>
+    <w:uiPriority w:val="99"/>
+    <w:rsid w:val="009F2161"/>
+  </w:style>
 </w:styles>
 </file>
 
@@ -4087,4 +4448,16 @@
   <a:objectDefaults/>
   <a:extraClrSchemeLst/>
 </a:theme>
+</file>
+
+<file path=customXml/item1.xml><?xml version="1.0" encoding="utf-8"?>
+<b:Sources xmlns:b="http://schemas.openxmlformats.org/officeDocument/2006/bibliography" xmlns="http://schemas.openxmlformats.org/officeDocument/2006/bibliography" SelectedStyle="\APA.XSL" StyleName="APA"/>
+</file>
+
+<file path=customXml/itemProps1.xml><?xml version="1.0" encoding="utf-8"?>
+<ds:datastoreItem xmlns:ds="http://schemas.openxmlformats.org/officeDocument/2006/customXml" ds:itemID="{74CFB5D8-43A4-4E7E-99B4-AFE754C65E8C}">
+  <ds:schemaRefs>
+    <ds:schemaRef ds:uri="http://schemas.openxmlformats.org/officeDocument/2006/bibliography"/>
+  </ds:schemaRefs>
+</ds:datastoreItem>
 </file>
</xml_diff>